<commit_message>
1. Added a Raw Diagrams folder for organization 2. Added Component UML diagram to Solutions Approach documentation
</commit_message>
<xml_diff>
--- a/Documentation/Solution_Approach.docx
+++ b/Documentation/Solution_Approach.docx
@@ -1925,6 +1925,63 @@
     </w:p>
     <w:p>
       <w:pPr>
+        <w:spacing w:after="0" w:line="240" w:lineRule="auto"/>
+      </w:pPr>
+      <w:r>
+        <w:rPr>
+          <w:noProof/>
+        </w:rPr>
+        <w:lastRenderedPageBreak/>
+        <w:drawing>
+          <wp:inline distT="0" distB="0" distL="0" distR="0" wp14:anchorId="3AFB8FF3" wp14:editId="4DC35435">
+            <wp:extent cx="5943600" cy="3258185"/>
+            <wp:effectExtent l="0" t="0" r="0" b="0"/>
+            <wp:docPr id="4" name="Picture 4"/>
+            <wp:cNvGraphicFramePr>
+              <a:graphicFrameLocks xmlns:a="http://schemas.openxmlformats.org/drawingml/2006/main" noChangeAspect="1"/>
+            </wp:cNvGraphicFramePr>
+            <a:graphic xmlns:a="http://schemas.openxmlformats.org/drawingml/2006/main">
+              <a:graphicData uri="http://schemas.openxmlformats.org/drawingml/2006/picture">
+                <pic:pic xmlns:pic="http://schemas.openxmlformats.org/drawingml/2006/picture">
+                  <pic:nvPicPr>
+                    <pic:cNvPr id="4" name="Picture 4"/>
+                    <pic:cNvPicPr/>
+                  </pic:nvPicPr>
+                  <pic:blipFill>
+                    <a:blip r:embed="rId13">
+                      <a:extLst>
+                        <a:ext uri="{28A0092B-C50C-407E-A947-70E740481C1C}">
+                          <a14:useLocalDpi xmlns:a14="http://schemas.microsoft.com/office/drawing/2010/main" val="0"/>
+                        </a:ext>
+                      </a:extLst>
+                    </a:blip>
+                    <a:stretch>
+                      <a:fillRect/>
+                    </a:stretch>
+                  </pic:blipFill>
+                  <pic:spPr>
+                    <a:xfrm>
+                      <a:off x="0" y="0"/>
+                      <a:ext cx="5943600" cy="3258185"/>
+                    </a:xfrm>
+                    <a:prstGeom prst="rect">
+                      <a:avLst/>
+                    </a:prstGeom>
+                  </pic:spPr>
+                </pic:pic>
+              </a:graphicData>
+            </a:graphic>
+          </wp:inline>
+        </w:drawing>
+      </w:r>
+    </w:p>
+    <w:p>
+      <w:pPr>
+        <w:spacing w:after="0" w:line="240" w:lineRule="auto"/>
+      </w:pPr>
+    </w:p>
+    <w:p>
+      <w:pPr>
         <w:pStyle w:val="Heading2"/>
         <w:numPr>
           <w:ilvl w:val="1"/>
@@ -2139,6 +2196,7 @@
       <w:bookmarkStart w:id="14" w:name="_heading=h.17dp8vu" w:colFirst="0" w:colLast="0"/>
       <w:bookmarkEnd w:id="14"/>
       <w:r>
+        <w:lastRenderedPageBreak/>
         <w:t>Interface Description</w:t>
       </w:r>
     </w:p>
@@ -2374,7 +2432,6 @@
         <w:spacing w:line="240" w:lineRule="auto"/>
       </w:pPr>
       <w:r>
-        <w:lastRenderedPageBreak/>
         <w:t xml:space="preserve"> </w:t>
       </w:r>
     </w:p>
@@ -2510,7 +2567,7 @@
       </w:pPr>
     </w:p>
     <w:sectPr>
-      <w:footerReference w:type="default" r:id="rId13"/>
+      <w:footerReference w:type="default" r:id="rId14"/>
       <w:pgSz w:w="12240" w:h="15840"/>
       <w:pgMar w:top="1440" w:right="1440" w:bottom="1440" w:left="1440" w:header="0" w:footer="720" w:gutter="0"/>
       <w:pgNumType w:start="0"/>
@@ -4108,6 +4165,14 @@
     <w:abstractNumId w:val="1"/>
   </w:num>
 </w:numbering>
+</file>
+
+<file path=word/people.xml><?xml version="1.0" encoding="utf-8"?>
+<w15:people xmlns:wpc="http://schemas.microsoft.com/office/word/2010/wordprocessingCanvas" xmlns:cx="http://schemas.microsoft.com/office/drawing/2014/chartex" xmlns:cx1="http://schemas.microsoft.com/office/drawing/2015/9/8/chartex" xmlns:cx2="http://schemas.microsoft.com/office/drawing/2015/10/21/chartex" xmlns:cx3="http://schemas.microsoft.com/office/drawing/2016/5/9/chartex" xmlns:cx4="http://schemas.microsoft.com/office/drawing/2016/5/10/chartex" xmlns:cx5="http://schemas.microsoft.com/office/drawing/2016/5/11/chartex" xmlns:cx6="http://schemas.microsoft.com/office/drawing/2016/5/12/chartex" xmlns:cx7="http://schemas.microsoft.com/office/drawing/2016/5/13/chartex" xmlns:cx8="http://schemas.microsoft.com/office/drawing/2016/5/14/chartex" xmlns:mc="http://schemas.openxmlformats.org/markup-compatibility/2006" xmlns:aink="http://schemas.microsoft.com/office/drawing/2016/ink" xmlns:am3d="http://schemas.microsoft.com/office/drawing/2017/model3d" xmlns:o="urn:schemas-microsoft-com:office:office" xmlns:oel="http://schemas.microsoft.com/office/2019/extlst" xmlns:r="http://schemas.openxmlformats.org/officeDocument/2006/relationships" xmlns:m="http://schemas.openxmlformats.org/officeDocument/2006/math" xmlns:v="urn:schemas-microsoft-com:vml" xmlns:wp14="http://schemas.microsoft.com/office/word/2010/wordprocessingDrawing" xmlns:wp="http://schemas.openxmlformats.org/drawingml/2006/wordprocessingDrawing" xmlns:w10="urn:schemas-microsoft-com:office:word" xmlns:w="http://schemas.openxmlformats.org/wordprocessingml/2006/main" xmlns:w14="http://schemas.microsoft.com/office/word/2010/wordml" xmlns:w15="http://schemas.microsoft.com/office/word/2012/wordml" xmlns:w16cex="http://schemas.microsoft.com/office/word/2018/wordml/cex" xmlns:w16cid="http://schemas.microsoft.com/office/word/2016/wordml/cid" xmlns:w16="http://schemas.microsoft.com/office/word/2018/wordml" xmlns:w16sdtdh="http://schemas.microsoft.com/office/word/2020/wordml/sdtdatahash" xmlns:w16se="http://schemas.microsoft.com/office/word/2015/wordml/symex" xmlns:wpg="http://schemas.microsoft.com/office/word/2010/wordprocessingGroup" xmlns:wpi="http://schemas.microsoft.com/office/word/2010/wordprocessingInk" xmlns:wne="http://schemas.microsoft.com/office/word/2006/wordml" xmlns:wps="http://schemas.microsoft.com/office/word/2010/wordprocessingShape" mc:Ignorable="w14 w15 w16se w16cid w16 w16cex w16sdtdh wp14">
+  <w15:person w15:author="Anna Ueti">
+    <w15:presenceInfo w15:providerId="Windows Live" w15:userId="dbefd6e29f456aa4"/>
+  </w15:person>
+</w15:people>
 </file>
 
 <file path=word/styles.xml><?xml version="1.0" encoding="utf-8"?>

</xml_diff>

<commit_message>
1. Added description of the overview for the architecture section in the solution approach document 2. Added decomposition of the UI Handler component
</commit_message>
<xml_diff>
--- a/Documentation/Solution_Approach.docx
+++ b/Documentation/Solution_Approach.docx
@@ -261,7 +261,10 @@
     <w:p>
       <w:pPr>
         <w:rPr>
-          <w:color w:val="000000"/>
+          <w:b/>
+          <w:color w:val="000000"/>
+          <w:sz w:val="28"/>
+          <w:szCs w:val="28"/>
         </w:rPr>
       </w:pPr>
     </w:p>
@@ -1562,13 +1565,8 @@
         <w:spacing w:line="240" w:lineRule="auto"/>
         <w:ind w:firstLine="720"/>
       </w:pPr>
-      <w:proofErr w:type="spellStart"/>
-      <w:r>
-        <w:t>i</w:t>
-      </w:r>
-      <w:proofErr w:type="spellEnd"/>
-      <w:r>
-        <w:t>. Subsystems descriptions</w:t>
+      <w:r>
+        <w:t>i. Subsystems descriptions</w:t>
       </w:r>
     </w:p>
     <w:p>
@@ -1725,13 +1723,8 @@
       <w:r>
         <w:t xml:space="preserve">User Interface and Python IDE, </w:t>
       </w:r>
-      <w:proofErr w:type="spellStart"/>
-      <w:r>
-        <w:t>IronPython</w:t>
-      </w:r>
-      <w:proofErr w:type="spellEnd"/>
-      <w:r>
-        <w:t xml:space="preserve"> Integration, and Core Game Systems. </w:t>
+      <w:r>
+        <w:t xml:space="preserve">IronPython Integration, and Core Game Systems. </w:t>
       </w:r>
       <w:r>
         <w:t xml:space="preserve">Our design methodology is heavily influenced by the engine specific requirements </w:t>
@@ -1845,39 +1838,7 @@
         <w:spacing w:after="0" w:line="240" w:lineRule="auto"/>
       </w:pPr>
       <w:r>
-        <w:t xml:space="preserve">Please refer to </w:t>
-      </w:r>
-      <w:proofErr w:type="spellStart"/>
-      <w:r>
-        <w:t>CptS</w:t>
-      </w:r>
-      <w:proofErr w:type="spellEnd"/>
-      <w:r>
-        <w:t xml:space="preserve"> 322, </w:t>
-      </w:r>
-      <w:proofErr w:type="spellStart"/>
-      <w:r>
-        <w:t>CptS</w:t>
-      </w:r>
-      <w:proofErr w:type="spellEnd"/>
-      <w:r>
-        <w:t xml:space="preserve"> 487, </w:t>
-      </w:r>
-      <w:proofErr w:type="spellStart"/>
-      <w:r>
-        <w:t>CptS</w:t>
-      </w:r>
-      <w:proofErr w:type="spellEnd"/>
-      <w:r>
-        <w:t xml:space="preserve"> 321, and </w:t>
-      </w:r>
-      <w:proofErr w:type="spellStart"/>
-      <w:r>
-        <w:t>CptS</w:t>
-      </w:r>
-      <w:proofErr w:type="spellEnd"/>
-      <w:r>
-        <w:t xml:space="preserve"> 422 materials to refresh your knowledge on system decomposition and software architectural patterns. </w:t>
+        <w:t xml:space="preserve">Please refer to CptS 322, CptS 487, CptS 321, and CptS 422 materials to refresh your knowledge on system decomposition and software architectural patterns. </w:t>
       </w:r>
     </w:p>
     <w:p>
@@ -1928,10 +1889,92 @@
         <w:spacing w:after="0" w:line="240" w:lineRule="auto"/>
       </w:pPr>
       <w:r>
+        <w:t>Architecture:  Object Scripting Model</w:t>
+      </w:r>
+    </w:p>
+    <w:p>
+      <w:pPr>
+        <w:spacing w:after="0" w:line="240" w:lineRule="auto"/>
+      </w:pPr>
+    </w:p>
+    <w:p>
+      <w:pPr>
+        <w:rPr>
+          <w:color w:val="000000"/>
+        </w:rPr>
+      </w:pPr>
+      <w:r>
+        <w:t xml:space="preserve">The </w:t>
+      </w:r>
+      <w:r>
+        <w:rPr>
+          <w:color w:val="000000"/>
+        </w:rPr>
+        <w:t>Pluribus Doctrina Team</w:t>
+      </w:r>
+      <w:r>
+        <w:rPr>
+          <w:color w:val="000000"/>
+        </w:rPr>
+        <w:t xml:space="preserve"> has chosen to use an Object Scripting Model for this project. Since the application is developed in the Unity Engine, the architecture model must conform to the engine specifications. Given these requirements, the team has decided on an engine specific model that will utilize the strengths of the Unity Engine. Within the context of solely working on the game in the Unity engine, the team couldn’t see another pattern that would </w:t>
+      </w:r>
+      <w:r>
+        <w:rPr>
+          <w:color w:val="000000"/>
+        </w:rPr>
+        <w:t xml:space="preserve">take advantage of the Unity system as well. Below is a component diagram that illustrates the overarching architecture of our game. This diagram’s purpose is two-fold, one, it serves as a guide for the developers to reference and base development around, and two, it provides a visual representation of the component architecture that is decomposed in the following section. Here is an overview of the components, as seen in the diagram below. Given the nature of working in the Unity environment, the player will start with the Unity User Interface. The Unity UI will then communicate with select system handlers. Such systems would be, one, the UI Handler, which will </w:t>
+      </w:r>
+      <w:r>
+        <w:rPr>
+          <w:color w:val="000000"/>
+        </w:rPr>
+        <w:t xml:space="preserve">facilitate any UI element such as page layouts and icons, and two, the Environmental </w:t>
+      </w:r>
+      <w:r>
+        <w:rPr>
+          <w:color w:val="000000"/>
+        </w:rPr>
+        <w:lastRenderedPageBreak/>
+        <w:t>Handler, which modifies environmental properties such as camera positioning. From the UI Handler, there is a connection to the Level State Handler, which is the main subsystem that handlers the levels which the player interacts with. Level State Handler connects to the Iron Python Handler - facilitates the interpretation and simulation of the python code inputted</w:t>
+      </w:r>
+      <w:r>
+        <w:rPr>
+          <w:color w:val="000000"/>
+        </w:rPr>
+        <w:t xml:space="preserve"> and loads lesson files</w:t>
+      </w:r>
+      <w:r>
+        <w:rPr>
+          <w:color w:val="000000"/>
+        </w:rPr>
+        <w:t xml:space="preserve"> -, the Level Loader – saves and loads levels as the player progresses -, Inputs Handler – </w:t>
+      </w:r>
+      <w:r>
+        <w:rPr>
+          <w:color w:val="000000"/>
+        </w:rPr>
+        <w:t xml:space="preserve">abstraction for user input from unity engine. Additional in-depth descriptions of these subsystems will be </w:t>
+      </w:r>
+      <w:r>
+        <w:rPr>
+          <w:color w:val="000000"/>
+        </w:rPr>
+        <w:t>elaborated on in the following section.</w:t>
+      </w:r>
+    </w:p>
+    <w:p>
+      <w:pPr>
+        <w:spacing w:after="0" w:line="240" w:lineRule="auto"/>
+      </w:pPr>
+    </w:p>
+    <w:p>
+      <w:pPr>
+        <w:spacing w:after="0" w:line="240" w:lineRule="auto"/>
+      </w:pPr>
+      <w:r>
         <w:rPr>
           <w:noProof/>
         </w:rPr>
-        <w:lastRenderedPageBreak/>
         <w:drawing>
           <wp:inline distT="0" distB="0" distL="0" distR="0" wp14:anchorId="3AFB8FF3" wp14:editId="4DC35435">
             <wp:extent cx="5943600" cy="3258185"/>
@@ -2130,16 +2173,17 @@
       <w:bookmarkStart w:id="11" w:name="_heading=h.1t3h5sf" w:colFirst="0" w:colLast="0"/>
       <w:bookmarkEnd w:id="11"/>
       <w:r>
-        <w:t xml:space="preserve"> [Subsystem Name]  </w:t>
-      </w:r>
-    </w:p>
-    <w:p>
-      <w:pPr>
-        <w:ind w:firstLine="360"/>
-      </w:pPr>
-      <w:r>
-        <w:t>Include the following sub-sections for each subsystem.</w:t>
-      </w:r>
+        <w:lastRenderedPageBreak/>
+        <w:t xml:space="preserve"> [</w:t>
+      </w:r>
+      <w:r>
+        <w:t>UI Handler</w:t>
+      </w:r>
+      <w:r>
+        <w:t xml:space="preserve">]  </w:t>
+      </w:r>
+      <w:bookmarkStart w:id="12" w:name="_heading=h.4d34og8" w:colFirst="0" w:colLast="0"/>
+      <w:bookmarkEnd w:id="12"/>
     </w:p>
     <w:p>
       <w:pPr>
@@ -2150,15 +2194,19 @@
         </w:numPr>
         <w:spacing w:line="240" w:lineRule="auto"/>
       </w:pPr>
-      <w:bookmarkStart w:id="12" w:name="_heading=h.4d34og8" w:colFirst="0" w:colLast="0"/>
-      <w:bookmarkEnd w:id="12"/>
       <w:r>
         <w:t>Description</w:t>
       </w:r>
     </w:p>
     <w:p>
       <w:r>
-        <w:t>Describe the subsystem and identify its responsibilities.</w:t>
+        <w:t xml:space="preserve">The </w:t>
+      </w:r>
+      <w:r>
+        <w:t xml:space="preserve">UI Handler subsystem manages any user interaction with the UI elements as well as UI details such as the displayed layout and icons. </w:t>
+      </w:r>
+      <w:r>
+        <w:t>It handles inputs from the Unity UI external component such as actionable functionality that is tied to UI elements or player code entered into a UI element.</w:t>
       </w:r>
     </w:p>
     <w:p>
@@ -2181,7 +2229,46 @@
         <w:spacing w:line="240" w:lineRule="auto"/>
       </w:pPr>
       <w:r>
-        <w:t>Discuss the concepts, algorithms or solutions generated and considered for this subsystem. Report the selected solution and explain the solution selection process. Include any special considerations and/or trade-offs considered for the solution approach you have chosen.</w:t>
+        <w:t xml:space="preserve">Similar to the structure of Unity’s systems, the UI Handler is dispersed across many sub-classes. The most prominent of these sub-classes would be the UI-Layout class that dictates to the Unity UI which layouts should be displayed. </w:t>
+      </w:r>
+      <w:r>
+        <w:t xml:space="preserve">The UI Handler also consists of </w:t>
+      </w:r>
+      <w:r>
+        <w:t>the script</w:t>
+      </w:r>
+      <w:r>
+        <w:t>s</w:t>
+      </w:r>
+      <w:r>
+        <w:t xml:space="preserve"> tied to </w:t>
+      </w:r>
+      <w:r>
+        <w:t>each</w:t>
+      </w:r>
+      <w:r>
+        <w:t xml:space="preserve"> UI element</w:t>
+      </w:r>
+      <w:r>
+        <w:t>s’</w:t>
+      </w:r>
+      <w:r>
+        <w:t xml:space="preserve"> </w:t>
+      </w:r>
+      <w:r>
+        <w:t>input</w:t>
+      </w:r>
+      <w:r>
+        <w:t xml:space="preserve"> event</w:t>
+      </w:r>
+      <w:r>
+        <w:t>s. In alignment with the Unity Engine’s design philosophy, each button or UI element may have one or more atomic scripts which handle event actions. For the purposes of simplicity these are all considered to be part of the UI Handler subsystem</w:t>
+      </w:r>
+      <w:r>
+        <w:t xml:space="preserve">. These classes will handle the interaction between the Unity UI elements and </w:t>
+      </w:r>
+      <w:r>
+        <w:t>other subsystems.</w:t>
       </w:r>
     </w:p>
     <w:p>
@@ -2193,8 +2280,325 @@
         </w:numPr>
         <w:spacing w:line="240" w:lineRule="auto"/>
       </w:pPr>
-      <w:bookmarkStart w:id="14" w:name="_heading=h.17dp8vu" w:colFirst="0" w:colLast="0"/>
+      <w:r>
+        <w:t>Interface Description</w:t>
+      </w:r>
+    </w:p>
+    <w:p>
+      <w:pPr>
+        <w:spacing w:after="0" w:line="240" w:lineRule="auto"/>
+        <w:rPr>
+          <w:u w:val="single"/>
+        </w:rPr>
+      </w:pPr>
+    </w:p>
+    <w:p>
+      <w:pPr>
+        <w:spacing w:after="0" w:line="240" w:lineRule="auto"/>
+        <w:rPr>
+          <w:u w:val="single"/>
+        </w:rPr>
+      </w:pPr>
+      <w:r>
+        <w:rPr>
+          <w:u w:val="single"/>
+        </w:rPr>
+        <w:t>Services Provided:</w:t>
+      </w:r>
+    </w:p>
+    <w:p>
+      <w:pPr>
+        <w:spacing w:after="0" w:line="240" w:lineRule="auto"/>
+        <w:ind w:firstLine="360"/>
+      </w:pPr>
+    </w:p>
+    <w:p>
+      <w:pPr>
+        <w:pStyle w:val="ListParagraph"/>
+        <w:numPr>
+          <w:ilvl w:val="0"/>
+          <w:numId w:val="6"/>
+        </w:numPr>
+        <w:spacing w:after="0" w:line="240" w:lineRule="auto"/>
+      </w:pPr>
+      <w:r>
+        <w:rPr>
+          <w:b/>
+          <w:bCs/>
+        </w:rPr>
+        <w:t>Service name:</w:t>
+      </w:r>
+      <w:r>
+        <w:t xml:space="preserve"> </w:t>
+      </w:r>
+      <w:r>
+        <w:t>UpdateLayout</w:t>
+      </w:r>
+    </w:p>
+    <w:p>
+      <w:pPr>
+        <w:pStyle w:val="ListParagraph"/>
+        <w:spacing w:after="0" w:line="240" w:lineRule="auto"/>
+        <w:ind w:left="360"/>
+      </w:pPr>
+      <w:r>
+        <w:rPr>
+          <w:b/>
+          <w:bCs/>
+        </w:rPr>
+        <w:t>Service provided to:</w:t>
+      </w:r>
+      <w:r>
+        <w:t xml:space="preserve"> Unity UI</w:t>
+      </w:r>
+      <w:r>
+        <w:t>, Level State Handler</w:t>
+      </w:r>
+    </w:p>
+    <w:p>
+      <w:pPr>
+        <w:pStyle w:val="ListParagraph"/>
+        <w:spacing w:after="0" w:line="240" w:lineRule="auto"/>
+        <w:ind w:left="360"/>
+      </w:pPr>
+      <w:r>
+        <w:rPr>
+          <w:b/>
+          <w:bCs/>
+        </w:rPr>
+        <w:t>Description:</w:t>
+      </w:r>
+      <w:r>
+        <w:t xml:space="preserve"> The UpdateLayout service will allow the Unity UI or the Level State Handler to call for an update to the page layout, this will occur for the transitions between the home page, the level select page, the manual page, and the level page, with any variations due to level phase. </w:t>
+      </w:r>
+    </w:p>
+    <w:p>
+      <w:pPr>
+        <w:pStyle w:val="ListParagraph"/>
+        <w:numPr>
+          <w:ilvl w:val="0"/>
+          <w:numId w:val="6"/>
+        </w:numPr>
+        <w:spacing w:after="0" w:line="240" w:lineRule="auto"/>
+      </w:pPr>
+      <w:r>
+        <w:rPr>
+          <w:b/>
+          <w:bCs/>
+        </w:rPr>
+        <w:t>Service name:</w:t>
+      </w:r>
+      <w:r>
+        <w:t xml:space="preserve"> Bundle</w:t>
+      </w:r>
+      <w:r>
+        <w:t>Player</w:t>
+      </w:r>
+      <w:r>
+        <w:t>Code</w:t>
+      </w:r>
+    </w:p>
+    <w:p>
+      <w:pPr>
+        <w:pStyle w:val="ListParagraph"/>
+        <w:spacing w:after="0" w:line="240" w:lineRule="auto"/>
+        <w:ind w:left="360"/>
+      </w:pPr>
+      <w:r>
+        <w:rPr>
+          <w:b/>
+          <w:bCs/>
+        </w:rPr>
+        <w:t>Service provided to:</w:t>
+      </w:r>
+      <w:r>
+        <w:t xml:space="preserve"> IDE Reader</w:t>
+      </w:r>
+    </w:p>
+    <w:p>
+      <w:pPr>
+        <w:pStyle w:val="ListParagraph"/>
+        <w:spacing w:after="0" w:line="240" w:lineRule="auto"/>
+        <w:ind w:left="360"/>
+      </w:pPr>
+      <w:r>
+        <w:rPr>
+          <w:b/>
+          <w:bCs/>
+        </w:rPr>
+        <w:t>Description:</w:t>
+      </w:r>
+      <w:r>
+        <w:t xml:space="preserve"> The Bundle</w:t>
+      </w:r>
+      <w:r>
+        <w:t>Player</w:t>
+      </w:r>
+      <w:r>
+        <w:t xml:space="preserve">Code service will package the code written in a UI element into a </w:t>
+      </w:r>
+      <w:r>
+        <w:t>complied data object</w:t>
+      </w:r>
+      <w:r>
+        <w:t xml:space="preserve"> that is passed to the IDE reader, this will happen once the player has selected simulate. </w:t>
+      </w:r>
+    </w:p>
+    <w:p>
+      <w:pPr>
+        <w:spacing w:after="0" w:line="240" w:lineRule="auto"/>
+        <w:rPr>
+          <w:b/>
+        </w:rPr>
+      </w:pPr>
+    </w:p>
+    <w:p>
+      <w:pPr>
+        <w:spacing w:after="0" w:line="240" w:lineRule="auto"/>
+        <w:rPr>
+          <w:u w:val="single"/>
+        </w:rPr>
+      </w:pPr>
+      <w:r>
+        <w:rPr>
+          <w:u w:val="single"/>
+        </w:rPr>
+        <w:t>Services Required:</w:t>
+      </w:r>
+    </w:p>
+    <w:p>
+      <w:pPr>
+        <w:spacing w:after="0" w:line="240" w:lineRule="auto"/>
+      </w:pPr>
+    </w:p>
+    <w:p>
+      <w:pPr>
+        <w:spacing w:after="0" w:line="240" w:lineRule="auto"/>
+      </w:pPr>
+      <w:r>
+        <w:t xml:space="preserve">1. </w:t>
+      </w:r>
+      <w:r>
+        <w:rPr>
+          <w:b/>
+          <w:bCs/>
+        </w:rPr>
+        <w:t>Service name:</w:t>
+      </w:r>
+      <w:r>
+        <w:t xml:space="preserve"> [</w:t>
+      </w:r>
+      <w:r>
+        <w:rPr>
+          <w:b/>
+          <w:bCs/>
+        </w:rPr>
+        <w:t>Input name here</w:t>
+      </w:r>
+      <w:r>
+        <w:t>] to UI Handler</w:t>
+      </w:r>
+    </w:p>
+    <w:p>
+      <w:pPr>
+        <w:spacing w:after="0" w:line="240" w:lineRule="auto"/>
+      </w:pPr>
+      <w:r>
+        <w:t xml:space="preserve">    </w:t>
+      </w:r>
+      <w:r>
+        <w:rPr>
+          <w:b/>
+          <w:bCs/>
+        </w:rPr>
+        <w:t>Service provided from:</w:t>
+      </w:r>
+      <w:r>
+        <w:t xml:space="preserve"> Unity UI</w:t>
+      </w:r>
+    </w:p>
+    <w:p>
+      <w:pPr>
+        <w:spacing w:after="0" w:line="240" w:lineRule="auto"/>
+      </w:pPr>
+      <w:r>
+        <w:t xml:space="preserve">    </w:t>
+      </w:r>
+    </w:p>
+    <w:p>
+      <w:pPr>
+        <w:pStyle w:val="Heading3"/>
+        <w:numPr>
+          <w:ilvl w:val="2"/>
+          <w:numId w:val="5"/>
+        </w:numPr>
+        <w:ind w:left="576" w:hanging="576"/>
+      </w:pPr>
+      <w:bookmarkStart w:id="14" w:name="_heading=h.3rdcrjn" w:colFirst="0" w:colLast="0"/>
       <w:bookmarkEnd w:id="14"/>
+      <w:r>
+        <w:t xml:space="preserve"> </w:t>
+      </w:r>
+      <w:r>
+        <w:t xml:space="preserve">[Subsystem Name]  </w:t>
+      </w:r>
+    </w:p>
+    <w:p>
+      <w:pPr>
+        <w:ind w:firstLine="360"/>
+      </w:pPr>
+      <w:r>
+        <w:t>Include the following sub-sections for each subsystem.</w:t>
+      </w:r>
+    </w:p>
+    <w:p>
+      <w:pPr>
+        <w:pStyle w:val="Heading4"/>
+        <w:numPr>
+          <w:ilvl w:val="0"/>
+          <w:numId w:val="9"/>
+        </w:numPr>
+        <w:spacing w:line="240" w:lineRule="auto"/>
+      </w:pPr>
+      <w:r>
+        <w:t>Description</w:t>
+      </w:r>
+    </w:p>
+    <w:p>
+      <w:r>
+        <w:t>Describe the subsystem and identify its responsibilities.</w:t>
+      </w:r>
+    </w:p>
+    <w:p>
+      <w:pPr>
+        <w:pStyle w:val="Heading4"/>
+        <w:numPr>
+          <w:ilvl w:val="0"/>
+          <w:numId w:val="9"/>
+        </w:numPr>
+        <w:spacing w:line="240" w:lineRule="auto"/>
+      </w:pPr>
+      <w:r>
+        <w:t xml:space="preserve">Concepts and Algorithms Generated </w:t>
+      </w:r>
+    </w:p>
+    <w:p>
+      <w:pPr>
+        <w:spacing w:line="240" w:lineRule="auto"/>
+      </w:pPr>
+      <w:r>
+        <w:t>Discuss the concepts, algorithms or solutions generated and considered for this subsystem. Report the selected solution and explain the solution selection process. Include any special considerations and/or trade-offs considered for the solution approach you have chosen.</w:t>
+      </w:r>
+    </w:p>
+    <w:p>
+      <w:pPr>
+        <w:pStyle w:val="Heading4"/>
+        <w:numPr>
+          <w:ilvl w:val="0"/>
+          <w:numId w:val="9"/>
+        </w:numPr>
+        <w:spacing w:line="240" w:lineRule="auto"/>
+      </w:pPr>
       <w:r>
         <w:lastRenderedPageBreak/>
         <w:t>Interface Description</w:t>
@@ -2297,11 +2701,7 @@
         <w:t xml:space="preserve">Names of the required services and the subsystems that provide them. </w:t>
       </w:r>
     </w:p>
-    <w:p>
-      <w:pPr>
-        <w:spacing w:line="240" w:lineRule="auto"/>
-      </w:pPr>
-    </w:p>
+    <w:p/>
     <w:p>
       <w:pPr>
         <w:pStyle w:val="Heading3"/>
@@ -2311,19 +2711,862 @@
         </w:numPr>
         <w:ind w:left="576" w:hanging="576"/>
       </w:pPr>
-      <w:bookmarkStart w:id="15" w:name="_heading=h.3rdcrjn" w:colFirst="0" w:colLast="0"/>
-      <w:bookmarkEnd w:id="15"/>
-      <w:r>
-        <w:t>[Include sections III.2, III.3, etc., for other subsystems]</w:t>
-      </w:r>
+      <w:r>
+        <w:t xml:space="preserve">[Subsystem Name]  </w:t>
+      </w:r>
+    </w:p>
+    <w:p>
+      <w:pPr>
+        <w:ind w:firstLine="360"/>
+      </w:pPr>
+      <w:r>
+        <w:t>Include the following sub-sections for each subsystem.</w:t>
+      </w:r>
+    </w:p>
+    <w:p>
+      <w:pPr>
+        <w:pStyle w:val="Heading4"/>
+        <w:numPr>
+          <w:ilvl w:val="0"/>
+          <w:numId w:val="10"/>
+        </w:numPr>
+        <w:spacing w:line="240" w:lineRule="auto"/>
+      </w:pPr>
+      <w:r>
+        <w:t>Description</w:t>
+      </w:r>
+    </w:p>
+    <w:p>
+      <w:r>
+        <w:t>Describe the subsystem and identify its responsibilities.</w:t>
+      </w:r>
+    </w:p>
+    <w:p>
+      <w:pPr>
+        <w:pStyle w:val="Heading4"/>
+        <w:numPr>
+          <w:ilvl w:val="0"/>
+          <w:numId w:val="10"/>
+        </w:numPr>
+        <w:spacing w:line="240" w:lineRule="auto"/>
+      </w:pPr>
+      <w:r>
+        <w:t xml:space="preserve">Concepts and Algorithms Generated </w:t>
+      </w:r>
+    </w:p>
+    <w:p>
+      <w:pPr>
+        <w:spacing w:line="240" w:lineRule="auto"/>
+      </w:pPr>
+      <w:r>
+        <w:t>Discuss the concepts, algorithms or solutions generated and considered for this subsystem. Report the selected solution and explain the solution selection process. Include any special considerations and/or trade-offs considered for the solution approach you have chosen.</w:t>
+      </w:r>
+    </w:p>
+    <w:p>
+      <w:pPr>
+        <w:pStyle w:val="Heading4"/>
+        <w:numPr>
+          <w:ilvl w:val="0"/>
+          <w:numId w:val="10"/>
+        </w:numPr>
+        <w:spacing w:line="240" w:lineRule="auto"/>
+      </w:pPr>
+      <w:r>
+        <w:t>Interface Description</w:t>
+      </w:r>
+    </w:p>
+    <w:p>
+      <w:pPr>
+        <w:spacing w:after="0" w:line="240" w:lineRule="auto"/>
+      </w:pPr>
+      <w:r>
+        <w:t xml:space="preserve">Provide a description of the subsystem interface. Explain the provided services in detail and give the names of the required services. </w:t>
+      </w:r>
+    </w:p>
+    <w:p>
+      <w:pPr>
+        <w:spacing w:after="0" w:line="240" w:lineRule="auto"/>
+        <w:rPr>
+          <w:u w:val="single"/>
+        </w:rPr>
+      </w:pPr>
+    </w:p>
+    <w:p>
+      <w:pPr>
+        <w:spacing w:after="0" w:line="240" w:lineRule="auto"/>
+        <w:rPr>
+          <w:u w:val="single"/>
+        </w:rPr>
+      </w:pPr>
+      <w:r>
+        <w:rPr>
+          <w:u w:val="single"/>
+        </w:rPr>
+        <w:t>Services Provided:</w:t>
+      </w:r>
+    </w:p>
+    <w:p>
+      <w:pPr>
+        <w:numPr>
+          <w:ilvl w:val="0"/>
+          <w:numId w:val="6"/>
+        </w:numPr>
+        <w:pBdr>
+          <w:top w:val="nil"/>
+          <w:left w:val="nil"/>
+          <w:bottom w:val="nil"/>
+          <w:right w:val="nil"/>
+          <w:between w:val="nil"/>
+        </w:pBdr>
+        <w:spacing w:after="0" w:line="240" w:lineRule="auto"/>
+      </w:pPr>
+      <w:r>
+        <w:t>Service name:</w:t>
+      </w:r>
+    </w:p>
+    <w:p>
+      <w:pPr>
+        <w:spacing w:after="0" w:line="240" w:lineRule="auto"/>
+        <w:ind w:firstLine="360"/>
+      </w:pPr>
+      <w:r>
+        <w:t>Service provided to: [list the receiving subsystems here]</w:t>
+      </w:r>
+    </w:p>
+    <w:p>
+      <w:pPr>
+        <w:spacing w:after="0" w:line="240" w:lineRule="auto"/>
+        <w:ind w:firstLine="360"/>
+      </w:pPr>
+      <w:r>
+        <w:t>Description: [Describe what the service is and what it does. Provide its input and output values. Briefly describe the major functions that the service provides.]</w:t>
+      </w:r>
+    </w:p>
+    <w:p>
+      <w:pPr>
+        <w:spacing w:after="0" w:line="240" w:lineRule="auto"/>
+        <w:rPr>
+          <w:b/>
+        </w:rPr>
+      </w:pPr>
+    </w:p>
+    <w:p>
+      <w:pPr>
+        <w:spacing w:after="0" w:line="240" w:lineRule="auto"/>
+        <w:rPr>
+          <w:u w:val="single"/>
+        </w:rPr>
+      </w:pPr>
+      <w:r>
+        <w:rPr>
+          <w:u w:val="single"/>
+        </w:rPr>
+        <w:t>Services Required:</w:t>
+      </w:r>
+    </w:p>
+    <w:p>
+      <w:pPr>
+        <w:spacing w:after="0" w:line="240" w:lineRule="auto"/>
+      </w:pPr>
+      <w:r>
+        <w:t xml:space="preserve">Names of the required services and the subsystems that provide them. </w:t>
+      </w:r>
+    </w:p>
+    <w:p>
+      <w:pPr>
+        <w:pStyle w:val="Heading3"/>
+        <w:numPr>
+          <w:ilvl w:val="2"/>
+          <w:numId w:val="5"/>
+        </w:numPr>
+        <w:ind w:left="576" w:hanging="576"/>
+      </w:pPr>
+      <w:r>
+        <w:t xml:space="preserve">[Subsystem Name]  </w:t>
+      </w:r>
+    </w:p>
+    <w:p>
+      <w:pPr>
+        <w:ind w:firstLine="360"/>
+      </w:pPr>
+      <w:r>
+        <w:t>Include the following sub-sections for each subsystem.</w:t>
+      </w:r>
+    </w:p>
+    <w:p>
+      <w:pPr>
+        <w:pStyle w:val="Heading4"/>
+        <w:numPr>
+          <w:ilvl w:val="0"/>
+          <w:numId w:val="11"/>
+        </w:numPr>
+        <w:spacing w:line="240" w:lineRule="auto"/>
+      </w:pPr>
+      <w:r>
+        <w:t>Description</w:t>
+      </w:r>
+    </w:p>
+    <w:p>
+      <w:r>
+        <w:t>Describe the subsystem and identify its responsibilities.</w:t>
+      </w:r>
+    </w:p>
+    <w:p>
+      <w:pPr>
+        <w:pStyle w:val="Heading4"/>
+        <w:numPr>
+          <w:ilvl w:val="0"/>
+          <w:numId w:val="11"/>
+        </w:numPr>
+        <w:spacing w:line="240" w:lineRule="auto"/>
+      </w:pPr>
+      <w:r>
+        <w:t xml:space="preserve">Concepts and Algorithms Generated </w:t>
+      </w:r>
+    </w:p>
+    <w:p>
+      <w:pPr>
+        <w:spacing w:line="240" w:lineRule="auto"/>
+      </w:pPr>
+      <w:r>
+        <w:t>Discuss the concepts, algorithms or solutions generated and considered for this subsystem. Report the selected solution and explain the solution selection process. Include any special considerations and/or trade-offs considered for the solution approach you have chosen.</w:t>
+      </w:r>
+    </w:p>
+    <w:p>
+      <w:pPr>
+        <w:pStyle w:val="Heading4"/>
+        <w:numPr>
+          <w:ilvl w:val="0"/>
+          <w:numId w:val="11"/>
+        </w:numPr>
+        <w:spacing w:line="240" w:lineRule="auto"/>
+      </w:pPr>
+      <w:r>
+        <w:lastRenderedPageBreak/>
+        <w:t>Interface Description</w:t>
+      </w:r>
+    </w:p>
+    <w:p>
+      <w:pPr>
+        <w:spacing w:after="0" w:line="240" w:lineRule="auto"/>
+      </w:pPr>
+      <w:r>
+        <w:t xml:space="preserve">Provide a description of the subsystem interface. Explain the provided services in detail and give the names of the required services. </w:t>
+      </w:r>
+    </w:p>
+    <w:p>
+      <w:pPr>
+        <w:spacing w:after="0" w:line="240" w:lineRule="auto"/>
+        <w:rPr>
+          <w:u w:val="single"/>
+        </w:rPr>
+      </w:pPr>
+    </w:p>
+    <w:p>
+      <w:pPr>
+        <w:spacing w:after="0" w:line="240" w:lineRule="auto"/>
+        <w:rPr>
+          <w:u w:val="single"/>
+        </w:rPr>
+      </w:pPr>
+      <w:r>
+        <w:rPr>
+          <w:u w:val="single"/>
+        </w:rPr>
+        <w:t>Services Provided:</w:t>
+      </w:r>
+    </w:p>
+    <w:p>
+      <w:pPr>
+        <w:numPr>
+          <w:ilvl w:val="0"/>
+          <w:numId w:val="6"/>
+        </w:numPr>
+        <w:pBdr>
+          <w:top w:val="nil"/>
+          <w:left w:val="nil"/>
+          <w:bottom w:val="nil"/>
+          <w:right w:val="nil"/>
+          <w:between w:val="nil"/>
+        </w:pBdr>
+        <w:spacing w:after="0" w:line="240" w:lineRule="auto"/>
+      </w:pPr>
+      <w:r>
+        <w:t>Service name:</w:t>
+      </w:r>
+    </w:p>
+    <w:p>
+      <w:pPr>
+        <w:spacing w:after="0" w:line="240" w:lineRule="auto"/>
+        <w:ind w:firstLine="360"/>
+      </w:pPr>
+      <w:r>
+        <w:t>Service provided to: [list the receiving subsystems here]</w:t>
+      </w:r>
+    </w:p>
+    <w:p>
+      <w:pPr>
+        <w:spacing w:after="0" w:line="240" w:lineRule="auto"/>
+        <w:ind w:firstLine="360"/>
+      </w:pPr>
+      <w:r>
+        <w:t>Description: [Describe what the service is and what it does. Provide its input and output values. Briefly describe the major functions that the service provides.]</w:t>
+      </w:r>
+    </w:p>
+    <w:p>
+      <w:pPr>
+        <w:spacing w:after="0" w:line="240" w:lineRule="auto"/>
+        <w:rPr>
+          <w:b/>
+        </w:rPr>
+      </w:pPr>
+    </w:p>
+    <w:p>
+      <w:pPr>
+        <w:spacing w:after="0" w:line="240" w:lineRule="auto"/>
+        <w:rPr>
+          <w:u w:val="single"/>
+        </w:rPr>
+      </w:pPr>
+      <w:r>
+        <w:rPr>
+          <w:u w:val="single"/>
+        </w:rPr>
+        <w:t>Services Required:</w:t>
+      </w:r>
+    </w:p>
+    <w:p>
+      <w:pPr>
+        <w:spacing w:after="0" w:line="240" w:lineRule="auto"/>
+      </w:pPr>
+      <w:r>
+        <w:t xml:space="preserve">Names of the required services and the subsystems that provide them. </w:t>
+      </w:r>
+    </w:p>
+    <w:p>
+      <w:pPr>
+        <w:pStyle w:val="Heading3"/>
+        <w:numPr>
+          <w:ilvl w:val="2"/>
+          <w:numId w:val="5"/>
+        </w:numPr>
+        <w:ind w:left="576" w:hanging="576"/>
+      </w:pPr>
+      <w:r>
+        <w:t xml:space="preserve">[Subsystem Name]  </w:t>
+      </w:r>
+    </w:p>
+    <w:p>
+      <w:pPr>
+        <w:ind w:firstLine="360"/>
+      </w:pPr>
+      <w:r>
+        <w:t>Include the following sub-sections for each subsystem.</w:t>
+      </w:r>
+    </w:p>
+    <w:p>
+      <w:pPr>
+        <w:pStyle w:val="Heading4"/>
+        <w:numPr>
+          <w:ilvl w:val="0"/>
+          <w:numId w:val="12"/>
+        </w:numPr>
+        <w:spacing w:line="240" w:lineRule="auto"/>
+      </w:pPr>
+      <w:r>
+        <w:t>Description</w:t>
+      </w:r>
+    </w:p>
+    <w:p>
+      <w:r>
+        <w:t>Describe the subsystem and identify its responsibilities.</w:t>
+      </w:r>
+    </w:p>
+    <w:p>
+      <w:pPr>
+        <w:pStyle w:val="Heading4"/>
+        <w:numPr>
+          <w:ilvl w:val="0"/>
+          <w:numId w:val="12"/>
+        </w:numPr>
+        <w:spacing w:line="240" w:lineRule="auto"/>
+      </w:pPr>
+      <w:r>
+        <w:t xml:space="preserve">Concepts and Algorithms Generated </w:t>
+      </w:r>
+    </w:p>
+    <w:p>
+      <w:pPr>
+        <w:spacing w:line="240" w:lineRule="auto"/>
+      </w:pPr>
+      <w:r>
+        <w:t>Discuss the concepts, algorithms or solutions generated and considered for this subsystem. Report the selected solution and explain the solution selection process. Include any special considerations and/or trade-offs considered for the solution approach you have chosen.</w:t>
+      </w:r>
+    </w:p>
+    <w:p>
+      <w:pPr>
+        <w:pStyle w:val="Heading4"/>
+        <w:numPr>
+          <w:ilvl w:val="0"/>
+          <w:numId w:val="12"/>
+        </w:numPr>
+        <w:spacing w:line="240" w:lineRule="auto"/>
+      </w:pPr>
+      <w:r>
+        <w:t>Interface Description</w:t>
+      </w:r>
+    </w:p>
+    <w:p>
+      <w:pPr>
+        <w:spacing w:after="0" w:line="240" w:lineRule="auto"/>
+      </w:pPr>
+      <w:r>
+        <w:t xml:space="preserve">Provide a description of the subsystem interface. Explain the provided services in detail and give the names of the required services. </w:t>
+      </w:r>
+    </w:p>
+    <w:p>
+      <w:pPr>
+        <w:spacing w:after="0" w:line="240" w:lineRule="auto"/>
+        <w:rPr>
+          <w:u w:val="single"/>
+        </w:rPr>
+      </w:pPr>
+    </w:p>
+    <w:p>
+      <w:pPr>
+        <w:spacing w:after="0" w:line="240" w:lineRule="auto"/>
+        <w:rPr>
+          <w:u w:val="single"/>
+        </w:rPr>
+      </w:pPr>
+      <w:r>
+        <w:rPr>
+          <w:u w:val="single"/>
+        </w:rPr>
+        <w:t>Services Provided:</w:t>
+      </w:r>
+    </w:p>
+    <w:p>
+      <w:pPr>
+        <w:numPr>
+          <w:ilvl w:val="0"/>
+          <w:numId w:val="6"/>
+        </w:numPr>
+        <w:pBdr>
+          <w:top w:val="nil"/>
+          <w:left w:val="nil"/>
+          <w:bottom w:val="nil"/>
+          <w:right w:val="nil"/>
+          <w:between w:val="nil"/>
+        </w:pBdr>
+        <w:spacing w:after="0" w:line="240" w:lineRule="auto"/>
+      </w:pPr>
+      <w:r>
+        <w:t>Service name:</w:t>
+      </w:r>
+    </w:p>
+    <w:p>
+      <w:pPr>
+        <w:spacing w:after="0" w:line="240" w:lineRule="auto"/>
+        <w:ind w:firstLine="360"/>
+      </w:pPr>
+      <w:r>
+        <w:t>Service provided to: [list the receiving subsystems here]</w:t>
+      </w:r>
+    </w:p>
+    <w:p>
+      <w:pPr>
+        <w:spacing w:after="0" w:line="240" w:lineRule="auto"/>
+        <w:ind w:firstLine="360"/>
+      </w:pPr>
+      <w:r>
+        <w:t>Description: [Describe what the service is and what it does. Provide its input and output values. Briefly describe the major functions that the service provides.]</w:t>
+      </w:r>
+    </w:p>
+    <w:p>
+      <w:pPr>
+        <w:spacing w:after="0" w:line="240" w:lineRule="auto"/>
+        <w:rPr>
+          <w:b/>
+        </w:rPr>
+      </w:pPr>
+    </w:p>
+    <w:p>
+      <w:pPr>
+        <w:spacing w:after="0" w:line="240" w:lineRule="auto"/>
+        <w:rPr>
+          <w:u w:val="single"/>
+        </w:rPr>
+      </w:pPr>
+      <w:r>
+        <w:rPr>
+          <w:u w:val="single"/>
+        </w:rPr>
+        <w:t>Services Required:</w:t>
+      </w:r>
+    </w:p>
+    <w:p>
+      <w:pPr>
+        <w:spacing w:after="0" w:line="240" w:lineRule="auto"/>
+      </w:pPr>
+      <w:r>
+        <w:t xml:space="preserve">Names of the required services and the subsystems that provide them. </w:t>
+      </w:r>
+    </w:p>
+    <w:p>
+      <w:pPr>
+        <w:pStyle w:val="Heading3"/>
+        <w:numPr>
+          <w:ilvl w:val="2"/>
+          <w:numId w:val="5"/>
+        </w:numPr>
+        <w:ind w:left="576" w:hanging="576"/>
+      </w:pPr>
+      <w:r>
+        <w:t xml:space="preserve">[Subsystem Name]  </w:t>
+      </w:r>
+    </w:p>
+    <w:p>
+      <w:pPr>
+        <w:ind w:firstLine="360"/>
+      </w:pPr>
+      <w:r>
+        <w:t>Include the following sub-sections for each subsystem.</w:t>
+      </w:r>
+    </w:p>
+    <w:p>
+      <w:pPr>
+        <w:pStyle w:val="Heading4"/>
+        <w:numPr>
+          <w:ilvl w:val="0"/>
+          <w:numId w:val="13"/>
+        </w:numPr>
+        <w:spacing w:line="240" w:lineRule="auto"/>
+      </w:pPr>
+      <w:r>
+        <w:t>Description</w:t>
+      </w:r>
+    </w:p>
+    <w:p>
+      <w:r>
+        <w:t>Describe the subsystem and identify its responsibilities.</w:t>
+      </w:r>
+    </w:p>
+    <w:p>
+      <w:pPr>
+        <w:pStyle w:val="Heading4"/>
+        <w:numPr>
+          <w:ilvl w:val="0"/>
+          <w:numId w:val="13"/>
+        </w:numPr>
+        <w:spacing w:line="240" w:lineRule="auto"/>
+      </w:pPr>
+      <w:r>
+        <w:t xml:space="preserve">Concepts and Algorithms Generated </w:t>
+      </w:r>
+    </w:p>
+    <w:p>
+      <w:pPr>
+        <w:spacing w:line="240" w:lineRule="auto"/>
+      </w:pPr>
+      <w:r>
+        <w:t>Discuss the concepts, algorithms or solutions generated and considered for this subsystem. Report the selected solution and explain the solution selection process. Include any special considerations and/or trade-offs considered for the solution approach you have chosen.</w:t>
+      </w:r>
+    </w:p>
+    <w:p>
+      <w:pPr>
+        <w:pStyle w:val="Heading4"/>
+        <w:numPr>
+          <w:ilvl w:val="0"/>
+          <w:numId w:val="13"/>
+        </w:numPr>
+        <w:spacing w:line="240" w:lineRule="auto"/>
+      </w:pPr>
+      <w:r>
+        <w:t>Interface Description</w:t>
+      </w:r>
+    </w:p>
+    <w:p>
+      <w:pPr>
+        <w:spacing w:after="0" w:line="240" w:lineRule="auto"/>
+      </w:pPr>
+      <w:r>
+        <w:t xml:space="preserve">Provide a description of the subsystem interface. Explain the provided services in detail and give the names of the required services. </w:t>
+      </w:r>
+    </w:p>
+    <w:p>
+      <w:pPr>
+        <w:spacing w:after="0" w:line="240" w:lineRule="auto"/>
+        <w:rPr>
+          <w:u w:val="single"/>
+        </w:rPr>
+      </w:pPr>
+    </w:p>
+    <w:p>
+      <w:pPr>
+        <w:spacing w:after="0" w:line="240" w:lineRule="auto"/>
+        <w:rPr>
+          <w:u w:val="single"/>
+        </w:rPr>
+      </w:pPr>
+      <w:r>
+        <w:rPr>
+          <w:u w:val="single"/>
+        </w:rPr>
+        <w:lastRenderedPageBreak/>
+        <w:t>Services Provided:</w:t>
+      </w:r>
+    </w:p>
+    <w:p>
+      <w:pPr>
+        <w:numPr>
+          <w:ilvl w:val="0"/>
+          <w:numId w:val="6"/>
+        </w:numPr>
+        <w:pBdr>
+          <w:top w:val="nil"/>
+          <w:left w:val="nil"/>
+          <w:bottom w:val="nil"/>
+          <w:right w:val="nil"/>
+          <w:between w:val="nil"/>
+        </w:pBdr>
+        <w:spacing w:after="0" w:line="240" w:lineRule="auto"/>
+      </w:pPr>
+      <w:r>
+        <w:t>Service name:</w:t>
+      </w:r>
+    </w:p>
+    <w:p>
+      <w:pPr>
+        <w:spacing w:after="0" w:line="240" w:lineRule="auto"/>
+        <w:ind w:firstLine="360"/>
+      </w:pPr>
+      <w:r>
+        <w:t>Service provided to: [list the receiving subsystems here]</w:t>
+      </w:r>
+    </w:p>
+    <w:p>
+      <w:pPr>
+        <w:spacing w:after="0" w:line="240" w:lineRule="auto"/>
+        <w:ind w:firstLine="360"/>
+      </w:pPr>
+      <w:r>
+        <w:t>Description: [Describe what the service is and what it does. Provide its input and output values. Briefly describe the major functions that the service provides.]</w:t>
+      </w:r>
+    </w:p>
+    <w:p>
+      <w:pPr>
+        <w:spacing w:after="0" w:line="240" w:lineRule="auto"/>
+        <w:rPr>
+          <w:b/>
+        </w:rPr>
+      </w:pPr>
+    </w:p>
+    <w:p>
+      <w:pPr>
+        <w:spacing w:after="0" w:line="240" w:lineRule="auto"/>
+        <w:rPr>
+          <w:u w:val="single"/>
+        </w:rPr>
+      </w:pPr>
+      <w:r>
+        <w:rPr>
+          <w:u w:val="single"/>
+        </w:rPr>
+        <w:t>Services Required:</w:t>
+      </w:r>
+    </w:p>
+    <w:p>
+      <w:pPr>
+        <w:spacing w:after="0" w:line="240" w:lineRule="auto"/>
+      </w:pPr>
+      <w:r>
+        <w:t xml:space="preserve">Names of the required services and the subsystems that provide them. </w:t>
+      </w:r>
+    </w:p>
+    <w:p>
+      <w:pPr>
+        <w:pStyle w:val="Heading3"/>
+        <w:numPr>
+          <w:ilvl w:val="2"/>
+          <w:numId w:val="5"/>
+        </w:numPr>
+        <w:ind w:left="576" w:hanging="576"/>
+      </w:pPr>
+      <w:r>
+        <w:t xml:space="preserve">[Subsystem Name]  </w:t>
+      </w:r>
+    </w:p>
+    <w:p>
+      <w:pPr>
+        <w:ind w:firstLine="360"/>
+      </w:pPr>
+      <w:r>
+        <w:t>Include the following sub-sections for each subsystem.</w:t>
+      </w:r>
+    </w:p>
+    <w:p>
+      <w:pPr>
+        <w:pStyle w:val="Heading4"/>
+        <w:numPr>
+          <w:ilvl w:val="0"/>
+          <w:numId w:val="14"/>
+        </w:numPr>
+        <w:spacing w:line="240" w:lineRule="auto"/>
+      </w:pPr>
+      <w:r>
+        <w:t>Description</w:t>
+      </w:r>
+    </w:p>
+    <w:p>
+      <w:r>
+        <w:t>Describe the subsystem and identify its responsibilities.</w:t>
+      </w:r>
+    </w:p>
+    <w:p>
+      <w:pPr>
+        <w:pStyle w:val="Heading4"/>
+        <w:numPr>
+          <w:ilvl w:val="0"/>
+          <w:numId w:val="14"/>
+        </w:numPr>
+        <w:spacing w:line="240" w:lineRule="auto"/>
+      </w:pPr>
+      <w:r>
+        <w:t xml:space="preserve">Concepts and Algorithms Generated </w:t>
+      </w:r>
+    </w:p>
+    <w:p>
+      <w:pPr>
+        <w:spacing w:line="240" w:lineRule="auto"/>
+      </w:pPr>
+      <w:r>
+        <w:t>Discuss the concepts, algorithms or solutions generated and considered for this subsystem. Report the selected solution and explain the solution selection process. Include any special considerations and/or trade-offs considered for the solution approach you have chosen.</w:t>
+      </w:r>
+    </w:p>
+    <w:p>
+      <w:pPr>
+        <w:pStyle w:val="Heading4"/>
+        <w:numPr>
+          <w:ilvl w:val="0"/>
+          <w:numId w:val="14"/>
+        </w:numPr>
+        <w:spacing w:line="240" w:lineRule="auto"/>
+      </w:pPr>
+      <w:r>
+        <w:t>Interface Description</w:t>
+      </w:r>
+    </w:p>
+    <w:p>
+      <w:pPr>
+        <w:spacing w:after="0" w:line="240" w:lineRule="auto"/>
+      </w:pPr>
+      <w:r>
+        <w:t xml:space="preserve">Provide a description of the subsystem interface. Explain the provided services in detail and give the names of the required services. </w:t>
+      </w:r>
+    </w:p>
+    <w:p>
+      <w:pPr>
+        <w:spacing w:after="0" w:line="240" w:lineRule="auto"/>
+        <w:rPr>
+          <w:u w:val="single"/>
+        </w:rPr>
+      </w:pPr>
+    </w:p>
+    <w:p>
+      <w:pPr>
+        <w:spacing w:after="0" w:line="240" w:lineRule="auto"/>
+        <w:rPr>
+          <w:u w:val="single"/>
+        </w:rPr>
+      </w:pPr>
+      <w:r>
+        <w:rPr>
+          <w:u w:val="single"/>
+        </w:rPr>
+        <w:t>Services Provided:</w:t>
+      </w:r>
+    </w:p>
+    <w:p>
+      <w:pPr>
+        <w:numPr>
+          <w:ilvl w:val="0"/>
+          <w:numId w:val="6"/>
+        </w:numPr>
+        <w:pBdr>
+          <w:top w:val="nil"/>
+          <w:left w:val="nil"/>
+          <w:bottom w:val="nil"/>
+          <w:right w:val="nil"/>
+          <w:between w:val="nil"/>
+        </w:pBdr>
+        <w:spacing w:after="0" w:line="240" w:lineRule="auto"/>
+      </w:pPr>
+      <w:r>
+        <w:t>Service name:</w:t>
+      </w:r>
+    </w:p>
+    <w:p>
+      <w:pPr>
+        <w:spacing w:after="0" w:line="240" w:lineRule="auto"/>
+        <w:ind w:firstLine="360"/>
+      </w:pPr>
+      <w:r>
+        <w:t>Service provided to: [list the receiving subsystems here]</w:t>
+      </w:r>
+    </w:p>
+    <w:p>
+      <w:pPr>
+        <w:spacing w:after="0" w:line="240" w:lineRule="auto"/>
+        <w:ind w:firstLine="360"/>
+      </w:pPr>
+      <w:r>
+        <w:t>Description: [Describe what the service is and what it does. Provide its input and output values. Briefly describe the major functions that the service provides.]</w:t>
+      </w:r>
+    </w:p>
+    <w:p>
+      <w:pPr>
+        <w:spacing w:after="0" w:line="240" w:lineRule="auto"/>
+        <w:rPr>
+          <w:b/>
+        </w:rPr>
+      </w:pPr>
+    </w:p>
+    <w:p>
+      <w:pPr>
+        <w:spacing w:after="0" w:line="240" w:lineRule="auto"/>
+        <w:rPr>
+          <w:u w:val="single"/>
+        </w:rPr>
+      </w:pPr>
+      <w:r>
+        <w:rPr>
+          <w:u w:val="single"/>
+        </w:rPr>
+        <w:t>Services Required:</w:t>
+      </w:r>
+    </w:p>
+    <w:p>
+      <w:pPr>
+        <w:spacing w:after="0" w:line="240" w:lineRule="auto"/>
+      </w:pPr>
+      <w:r>
+        <w:t xml:space="preserve">Names of the required services and the subsystems that provide them. </w:t>
+      </w:r>
+    </w:p>
+    <w:p>
+      <w:pPr>
+        <w:pStyle w:val="Heading3"/>
+        <w:ind w:left="0" w:firstLine="0"/>
+      </w:pPr>
     </w:p>
     <w:p>
       <w:pPr>
         <w:spacing w:after="144" w:line="240" w:lineRule="auto"/>
       </w:pPr>
     </w:p>
-    <w:bookmarkStart w:id="16" w:name="_heading=h.26in1rg" w:colFirst="0" w:colLast="0"/>
-    <w:bookmarkEnd w:id="16"/>
+    <w:bookmarkStart w:id="15" w:name="_heading=h.26in1rg" w:colFirst="0" w:colLast="0"/>
+    <w:bookmarkEnd w:id="15"/>
     <w:p>
       <w:pPr>
         <w:pStyle w:val="Heading1"/>
@@ -2339,15 +3582,15 @@
           <w:id w:val="1050111255"/>
         </w:sdtPr>
         <w:sdtContent>
-          <w:commentRangeStart w:id="17"/>
+          <w:commentRangeStart w:id="16"/>
         </w:sdtContent>
       </w:sdt>
       <w:r>
         <w:t>Data design</w:t>
       </w:r>
-      <w:commentRangeEnd w:id="17"/>
-      <w:r>
-        <w:commentReference w:id="17"/>
+      <w:commentRangeEnd w:id="16"/>
+      <w:r>
+        <w:commentReference w:id="16"/>
       </w:r>
     </w:p>
     <w:p>
@@ -2369,8 +3612,8 @@
         </w:numPr>
         <w:spacing w:before="0"/>
       </w:pPr>
-      <w:bookmarkStart w:id="18" w:name="_heading=h.lnxbz9" w:colFirst="0" w:colLast="0"/>
-      <w:bookmarkEnd w:id="18"/>
+      <w:bookmarkStart w:id="17" w:name="_heading=h.lnxbz9" w:colFirst="0" w:colLast="0"/>
+      <w:bookmarkEnd w:id="17"/>
       <w:r>
         <w:t xml:space="preserve">User Interface Design </w:t>
       </w:r>
@@ -2424,6 +3667,7 @@
         <w:spacing w:line="240" w:lineRule="auto"/>
       </w:pPr>
       <w:r>
+        <w:lastRenderedPageBreak/>
         <w:t>Provide a detailed description of user interface. The information in this section should be accompanied with proper images showing how exactly you vision the interface to be like (for example mock-ups). Make sure to mention which use cases in your “Requirements Specification” document will utilize these interfaces for user interaction.</w:t>
       </w:r>
     </w:p>
@@ -2435,8 +3679,8 @@
         <w:t xml:space="preserve"> </w:t>
       </w:r>
     </w:p>
-    <w:bookmarkStart w:id="19" w:name="_heading=h.35nkun2" w:colFirst="0" w:colLast="0"/>
-    <w:bookmarkEnd w:id="19"/>
+    <w:bookmarkStart w:id="18" w:name="_heading=h.35nkun2" w:colFirst="0" w:colLast="0"/>
+    <w:bookmarkEnd w:id="18"/>
     <w:p>
       <w:pPr>
         <w:pStyle w:val="Heading1"/>
@@ -2452,15 +3696,15 @@
           <w:id w:val="-51236507"/>
         </w:sdtPr>
         <w:sdtContent>
-          <w:commentRangeStart w:id="20"/>
+          <w:commentRangeStart w:id="19"/>
         </w:sdtContent>
       </w:sdt>
       <w:r>
         <w:t>Glossary</w:t>
       </w:r>
-      <w:commentRangeEnd w:id="20"/>
-      <w:r>
-        <w:commentReference w:id="20"/>
+      <w:commentRangeEnd w:id="19"/>
+      <w:r>
+        <w:commentReference w:id="19"/>
       </w:r>
     </w:p>
     <w:p>
@@ -2493,8 +3737,8 @@
         </w:numPr>
         <w:spacing w:before="0"/>
       </w:pPr>
-      <w:bookmarkStart w:id="21" w:name="_heading=h.1ksv4uv" w:colFirst="0" w:colLast="0"/>
-      <w:bookmarkEnd w:id="21"/>
+      <w:bookmarkStart w:id="20" w:name="_heading=h.1ksv4uv" w:colFirst="0" w:colLast="0"/>
+      <w:bookmarkEnd w:id="20"/>
       <w:r>
         <w:t xml:space="preserve">  </w:t>
       </w:r>
@@ -2504,15 +3748,15 @@
           <w:id w:val="184492017"/>
         </w:sdtPr>
         <w:sdtContent>
-          <w:commentRangeStart w:id="22"/>
+          <w:commentRangeStart w:id="21"/>
         </w:sdtContent>
       </w:sdt>
       <w:r>
         <w:t>References</w:t>
       </w:r>
-      <w:commentRangeEnd w:id="22"/>
-      <w:r>
-        <w:commentReference w:id="22"/>
+      <w:commentRangeEnd w:id="21"/>
+      <w:r>
+        <w:commentReference w:id="21"/>
       </w:r>
     </w:p>
     <w:p>
@@ -2534,8 +3778,8 @@
       <w:pPr>
         <w:pStyle w:val="Heading1"/>
       </w:pPr>
-      <w:bookmarkStart w:id="23" w:name="_heading=h.44sinio" w:colFirst="0" w:colLast="0"/>
-      <w:bookmarkEnd w:id="23"/>
+      <w:bookmarkStart w:id="22" w:name="_heading=h.44sinio" w:colFirst="0" w:colLast="0"/>
+      <w:bookmarkEnd w:id="22"/>
       <w:r>
         <w:t xml:space="preserve">VIII. </w:t>
       </w:r>
@@ -2545,15 +3789,15 @@
           <w:id w:val="598616936"/>
         </w:sdtPr>
         <w:sdtContent>
-          <w:commentRangeStart w:id="24"/>
+          <w:commentRangeStart w:id="23"/>
         </w:sdtContent>
       </w:sdt>
       <w:r>
         <w:t>Appendices</w:t>
       </w:r>
-      <w:commentRangeEnd w:id="24"/>
-      <w:r>
-        <w:commentReference w:id="24"/>
+      <w:commentRangeEnd w:id="23"/>
+      <w:r>
+        <w:commentReference w:id="23"/>
       </w:r>
     </w:p>
     <w:p>
@@ -3020,7 +4264,7 @@
       </w:r>
     </w:p>
   </w:comment>
-  <w:comment w:id="17" w:author="Anna Ueti" w:date="2022-10-03T21:33:00Z" w:initials="">
+  <w:comment w:id="16" w:author="Anna Ueti" w:date="2022-10-03T21:33:00Z" w:initials="">
     <w:p>
       <w:pPr>
         <w:widowControl w:val="0"/>
@@ -3066,7 +4310,7 @@
       </w:r>
     </w:p>
   </w:comment>
-  <w:comment w:id="20" w:author="Anna Ueti" w:date="2022-10-03T21:33:00Z" w:initials="">
+  <w:comment w:id="19" w:author="Anna Ueti" w:date="2022-10-03T21:33:00Z" w:initials="">
     <w:p>
       <w:pPr>
         <w:widowControl w:val="0"/>
@@ -3090,7 +4334,7 @@
       </w:r>
     </w:p>
   </w:comment>
-  <w:comment w:id="22" w:author="Anna Ueti" w:date="2022-10-03T21:33:00Z" w:initials="">
+  <w:comment w:id="21" w:author="Anna Ueti" w:date="2022-10-03T21:33:00Z" w:initials="">
     <w:p>
       <w:pPr>
         <w:widowControl w:val="0"/>
@@ -3158,7 +4402,7 @@
       </w:r>
     </w:p>
   </w:comment>
-  <w:comment w:id="24" w:author="Anna Ueti" w:date="2022-10-03T21:33:00Z" w:initials="">
+  <w:comment w:id="23" w:author="Anna Ueti" w:date="2022-10-03T21:33:00Z" w:initials="">
     <w:p>
       <w:pPr>
         <w:widowControl w:val="0"/>
@@ -3345,6 +4589,273 @@
 <file path=word/numbering.xml><?xml version="1.0" encoding="utf-8"?>
 <w:numbering xmlns:wpc="http://schemas.microsoft.com/office/word/2010/wordprocessingCanvas" xmlns:cx="http://schemas.microsoft.com/office/drawing/2014/chartex" xmlns:cx1="http://schemas.microsoft.com/office/drawing/2015/9/8/chartex" xmlns:cx2="http://schemas.microsoft.com/office/drawing/2015/10/21/chartex" xmlns:cx3="http://schemas.microsoft.com/office/drawing/2016/5/9/chartex" xmlns:cx4="http://schemas.microsoft.com/office/drawing/2016/5/10/chartex" xmlns:cx5="http://schemas.microsoft.com/office/drawing/2016/5/11/chartex" xmlns:cx6="http://schemas.microsoft.com/office/drawing/2016/5/12/chartex" xmlns:cx7="http://schemas.microsoft.com/office/drawing/2016/5/13/chartex" xmlns:cx8="http://schemas.microsoft.com/office/drawing/2016/5/14/chartex" xmlns:mc="http://schemas.openxmlformats.org/markup-compatibility/2006" xmlns:aink="http://schemas.microsoft.com/office/drawing/2016/ink" xmlns:am3d="http://schemas.microsoft.com/office/drawing/2017/model3d" xmlns:o="urn:schemas-microsoft-com:office:office" xmlns:oel="http://schemas.microsoft.com/office/2019/extlst" xmlns:r="http://schemas.openxmlformats.org/officeDocument/2006/relationships" xmlns:m="http://schemas.openxmlformats.org/officeDocument/2006/math" xmlns:v="urn:schemas-microsoft-com:vml" xmlns:wp14="http://schemas.microsoft.com/office/word/2010/wordprocessingDrawing" xmlns:wp="http://schemas.openxmlformats.org/drawingml/2006/wordprocessingDrawing" xmlns:w10="urn:schemas-microsoft-com:office:word" xmlns:w="http://schemas.openxmlformats.org/wordprocessingml/2006/main" xmlns:w14="http://schemas.microsoft.com/office/word/2010/wordml" xmlns:w15="http://schemas.microsoft.com/office/word/2012/wordml" xmlns:w16cex="http://schemas.microsoft.com/office/word/2018/wordml/cex" xmlns:w16cid="http://schemas.microsoft.com/office/word/2016/wordml/cid" xmlns:w16="http://schemas.microsoft.com/office/word/2018/wordml" xmlns:w16sdtdh="http://schemas.microsoft.com/office/word/2020/wordml/sdtdatahash" xmlns:w16se="http://schemas.microsoft.com/office/word/2015/wordml/symex" xmlns:wpg="http://schemas.microsoft.com/office/word/2010/wordprocessingGroup" xmlns:wpi="http://schemas.microsoft.com/office/word/2010/wordprocessingInk" xmlns:wne="http://schemas.microsoft.com/office/word/2006/wordml" xmlns:wps="http://schemas.microsoft.com/office/word/2010/wordprocessingShape" mc:Ignorable="w14 w15 w16se w16cid w16 w16cex w16sdtdh wp14">
   <w:abstractNum w:abstractNumId="0" w15:restartNumberingAfterBreak="0">
+    <w:nsid w:val="0F9D2D79"/>
+    <w:multiLevelType w:val="hybridMultilevel"/>
+    <w:tmpl w:val="6F6E2CD8"/>
+    <w:lvl w:ilvl="0" w:tplc="04090017">
+      <w:start w:val="1"/>
+      <w:numFmt w:val="lowerLetter"/>
+      <w:lvlText w:val="%1)"/>
+      <w:lvlJc w:val="left"/>
+      <w:pPr>
+        <w:ind w:left="720" w:hanging="360"/>
+      </w:pPr>
+      <w:rPr>
+        <w:rFonts w:hint="default"/>
+      </w:rPr>
+    </w:lvl>
+    <w:lvl w:ilvl="1" w:tplc="04090019" w:tentative="1">
+      <w:start w:val="1"/>
+      <w:numFmt w:val="lowerLetter"/>
+      <w:lvlText w:val="%2."/>
+      <w:lvlJc w:val="left"/>
+      <w:pPr>
+        <w:ind w:left="1440" w:hanging="360"/>
+      </w:pPr>
+    </w:lvl>
+    <w:lvl w:ilvl="2" w:tplc="0409001B" w:tentative="1">
+      <w:start w:val="1"/>
+      <w:numFmt w:val="lowerRoman"/>
+      <w:lvlText w:val="%3."/>
+      <w:lvlJc w:val="right"/>
+      <w:pPr>
+        <w:ind w:left="2160" w:hanging="180"/>
+      </w:pPr>
+    </w:lvl>
+    <w:lvl w:ilvl="3" w:tplc="0409000F" w:tentative="1">
+      <w:start w:val="1"/>
+      <w:numFmt w:val="decimal"/>
+      <w:lvlText w:val="%4."/>
+      <w:lvlJc w:val="left"/>
+      <w:pPr>
+        <w:ind w:left="2880" w:hanging="360"/>
+      </w:pPr>
+    </w:lvl>
+    <w:lvl w:ilvl="4" w:tplc="04090019" w:tentative="1">
+      <w:start w:val="1"/>
+      <w:numFmt w:val="lowerLetter"/>
+      <w:lvlText w:val="%5."/>
+      <w:lvlJc w:val="left"/>
+      <w:pPr>
+        <w:ind w:left="3600" w:hanging="360"/>
+      </w:pPr>
+    </w:lvl>
+    <w:lvl w:ilvl="5" w:tplc="0409001B" w:tentative="1">
+      <w:start w:val="1"/>
+      <w:numFmt w:val="lowerRoman"/>
+      <w:lvlText w:val="%6."/>
+      <w:lvlJc w:val="right"/>
+      <w:pPr>
+        <w:ind w:left="4320" w:hanging="180"/>
+      </w:pPr>
+    </w:lvl>
+    <w:lvl w:ilvl="6" w:tplc="0409000F" w:tentative="1">
+      <w:start w:val="1"/>
+      <w:numFmt w:val="decimal"/>
+      <w:lvlText w:val="%7."/>
+      <w:lvlJc w:val="left"/>
+      <w:pPr>
+        <w:ind w:left="5040" w:hanging="360"/>
+      </w:pPr>
+    </w:lvl>
+    <w:lvl w:ilvl="7" w:tplc="04090019" w:tentative="1">
+      <w:start w:val="1"/>
+      <w:numFmt w:val="lowerLetter"/>
+      <w:lvlText w:val="%8."/>
+      <w:lvlJc w:val="left"/>
+      <w:pPr>
+        <w:ind w:left="5760" w:hanging="360"/>
+      </w:pPr>
+    </w:lvl>
+    <w:lvl w:ilvl="8" w:tplc="0409001B" w:tentative="1">
+      <w:start w:val="1"/>
+      <w:numFmt w:val="lowerRoman"/>
+      <w:lvlText w:val="%9."/>
+      <w:lvlJc w:val="right"/>
+      <w:pPr>
+        <w:ind w:left="6480" w:hanging="180"/>
+      </w:pPr>
+    </w:lvl>
+  </w:abstractNum>
+  <w:abstractNum w:abstractNumId="1" w15:restartNumberingAfterBreak="0">
+    <w:nsid w:val="168E7A3B"/>
+    <w:multiLevelType w:val="hybridMultilevel"/>
+    <w:tmpl w:val="1DE40548"/>
+    <w:lvl w:ilvl="0" w:tplc="04090017">
+      <w:start w:val="1"/>
+      <w:numFmt w:val="lowerLetter"/>
+      <w:lvlText w:val="%1)"/>
+      <w:lvlJc w:val="left"/>
+      <w:pPr>
+        <w:ind w:left="720" w:hanging="360"/>
+      </w:pPr>
+      <w:rPr>
+        <w:rFonts w:hint="default"/>
+      </w:rPr>
+    </w:lvl>
+    <w:lvl w:ilvl="1" w:tplc="04090019" w:tentative="1">
+      <w:start w:val="1"/>
+      <w:numFmt w:val="lowerLetter"/>
+      <w:lvlText w:val="%2."/>
+      <w:lvlJc w:val="left"/>
+      <w:pPr>
+        <w:ind w:left="1440" w:hanging="360"/>
+      </w:pPr>
+    </w:lvl>
+    <w:lvl w:ilvl="2" w:tplc="0409001B" w:tentative="1">
+      <w:start w:val="1"/>
+      <w:numFmt w:val="lowerRoman"/>
+      <w:lvlText w:val="%3."/>
+      <w:lvlJc w:val="right"/>
+      <w:pPr>
+        <w:ind w:left="2160" w:hanging="180"/>
+      </w:pPr>
+    </w:lvl>
+    <w:lvl w:ilvl="3" w:tplc="0409000F" w:tentative="1">
+      <w:start w:val="1"/>
+      <w:numFmt w:val="decimal"/>
+      <w:lvlText w:val="%4."/>
+      <w:lvlJc w:val="left"/>
+      <w:pPr>
+        <w:ind w:left="2880" w:hanging="360"/>
+      </w:pPr>
+    </w:lvl>
+    <w:lvl w:ilvl="4" w:tplc="04090019" w:tentative="1">
+      <w:start w:val="1"/>
+      <w:numFmt w:val="lowerLetter"/>
+      <w:lvlText w:val="%5."/>
+      <w:lvlJc w:val="left"/>
+      <w:pPr>
+        <w:ind w:left="3600" w:hanging="360"/>
+      </w:pPr>
+    </w:lvl>
+    <w:lvl w:ilvl="5" w:tplc="0409001B" w:tentative="1">
+      <w:start w:val="1"/>
+      <w:numFmt w:val="lowerRoman"/>
+      <w:lvlText w:val="%6."/>
+      <w:lvlJc w:val="right"/>
+      <w:pPr>
+        <w:ind w:left="4320" w:hanging="180"/>
+      </w:pPr>
+    </w:lvl>
+    <w:lvl w:ilvl="6" w:tplc="0409000F" w:tentative="1">
+      <w:start w:val="1"/>
+      <w:numFmt w:val="decimal"/>
+      <w:lvlText w:val="%7."/>
+      <w:lvlJc w:val="left"/>
+      <w:pPr>
+        <w:ind w:left="5040" w:hanging="360"/>
+      </w:pPr>
+    </w:lvl>
+    <w:lvl w:ilvl="7" w:tplc="04090019" w:tentative="1">
+      <w:start w:val="1"/>
+      <w:numFmt w:val="lowerLetter"/>
+      <w:lvlText w:val="%8."/>
+      <w:lvlJc w:val="left"/>
+      <w:pPr>
+        <w:ind w:left="5760" w:hanging="360"/>
+      </w:pPr>
+    </w:lvl>
+    <w:lvl w:ilvl="8" w:tplc="0409001B" w:tentative="1">
+      <w:start w:val="1"/>
+      <w:numFmt w:val="lowerRoman"/>
+      <w:lvlText w:val="%9."/>
+      <w:lvlJc w:val="right"/>
+      <w:pPr>
+        <w:ind w:left="6480" w:hanging="180"/>
+      </w:pPr>
+    </w:lvl>
+  </w:abstractNum>
+  <w:abstractNum w:abstractNumId="2" w15:restartNumberingAfterBreak="0">
+    <w:nsid w:val="30AF5CAD"/>
+    <w:multiLevelType w:val="hybridMultilevel"/>
+    <w:tmpl w:val="C44C3C5A"/>
+    <w:lvl w:ilvl="0" w:tplc="04090017">
+      <w:start w:val="1"/>
+      <w:numFmt w:val="lowerLetter"/>
+      <w:lvlText w:val="%1)"/>
+      <w:lvlJc w:val="left"/>
+      <w:pPr>
+        <w:ind w:left="720" w:hanging="360"/>
+      </w:pPr>
+      <w:rPr>
+        <w:rFonts w:hint="default"/>
+      </w:rPr>
+    </w:lvl>
+    <w:lvl w:ilvl="1" w:tplc="04090019" w:tentative="1">
+      <w:start w:val="1"/>
+      <w:numFmt w:val="lowerLetter"/>
+      <w:lvlText w:val="%2."/>
+      <w:lvlJc w:val="left"/>
+      <w:pPr>
+        <w:ind w:left="1440" w:hanging="360"/>
+      </w:pPr>
+    </w:lvl>
+    <w:lvl w:ilvl="2" w:tplc="0409001B" w:tentative="1">
+      <w:start w:val="1"/>
+      <w:numFmt w:val="lowerRoman"/>
+      <w:lvlText w:val="%3."/>
+      <w:lvlJc w:val="right"/>
+      <w:pPr>
+        <w:ind w:left="2160" w:hanging="180"/>
+      </w:pPr>
+    </w:lvl>
+    <w:lvl w:ilvl="3" w:tplc="0409000F" w:tentative="1">
+      <w:start w:val="1"/>
+      <w:numFmt w:val="decimal"/>
+      <w:lvlText w:val="%4."/>
+      <w:lvlJc w:val="left"/>
+      <w:pPr>
+        <w:ind w:left="2880" w:hanging="360"/>
+      </w:pPr>
+    </w:lvl>
+    <w:lvl w:ilvl="4" w:tplc="04090019" w:tentative="1">
+      <w:start w:val="1"/>
+      <w:numFmt w:val="lowerLetter"/>
+      <w:lvlText w:val="%5."/>
+      <w:lvlJc w:val="left"/>
+      <w:pPr>
+        <w:ind w:left="3600" w:hanging="360"/>
+      </w:pPr>
+    </w:lvl>
+    <w:lvl w:ilvl="5" w:tplc="0409001B" w:tentative="1">
+      <w:start w:val="1"/>
+      <w:numFmt w:val="lowerRoman"/>
+      <w:lvlText w:val="%6."/>
+      <w:lvlJc w:val="right"/>
+      <w:pPr>
+        <w:ind w:left="4320" w:hanging="180"/>
+      </w:pPr>
+    </w:lvl>
+    <w:lvl w:ilvl="6" w:tplc="0409000F" w:tentative="1">
+      <w:start w:val="1"/>
+      <w:numFmt w:val="decimal"/>
+      <w:lvlText w:val="%7."/>
+      <w:lvlJc w:val="left"/>
+      <w:pPr>
+        <w:ind w:left="5040" w:hanging="360"/>
+      </w:pPr>
+    </w:lvl>
+    <w:lvl w:ilvl="7" w:tplc="04090019" w:tentative="1">
+      <w:start w:val="1"/>
+      <w:numFmt w:val="lowerLetter"/>
+      <w:lvlText w:val="%8."/>
+      <w:lvlJc w:val="left"/>
+      <w:pPr>
+        <w:ind w:left="5760" w:hanging="360"/>
+      </w:pPr>
+    </w:lvl>
+    <w:lvl w:ilvl="8" w:tplc="0409001B" w:tentative="1">
+      <w:start w:val="1"/>
+      <w:numFmt w:val="lowerRoman"/>
+      <w:lvlText w:val="%9."/>
+      <w:lvlJc w:val="right"/>
+      <w:pPr>
+        <w:ind w:left="6480" w:hanging="180"/>
+      </w:pPr>
+    </w:lvl>
+  </w:abstractNum>
+  <w:abstractNum w:abstractNumId="3" w15:restartNumberingAfterBreak="0">
     <w:nsid w:val="3D925469"/>
     <w:multiLevelType w:val="multilevel"/>
     <w:tmpl w:val="10665930"/>
@@ -3457,7 +4968,96 @@
       </w:rPr>
     </w:lvl>
   </w:abstractNum>
-  <w:abstractNum w:abstractNumId="1" w15:restartNumberingAfterBreak="0">
+  <w:abstractNum w:abstractNumId="4" w15:restartNumberingAfterBreak="0">
+    <w:nsid w:val="419370C2"/>
+    <w:multiLevelType w:val="hybridMultilevel"/>
+    <w:tmpl w:val="F4BA2E04"/>
+    <w:lvl w:ilvl="0" w:tplc="04090017">
+      <w:start w:val="1"/>
+      <w:numFmt w:val="lowerLetter"/>
+      <w:lvlText w:val="%1)"/>
+      <w:lvlJc w:val="left"/>
+      <w:pPr>
+        <w:ind w:left="720" w:hanging="360"/>
+      </w:pPr>
+      <w:rPr>
+        <w:rFonts w:hint="default"/>
+      </w:rPr>
+    </w:lvl>
+    <w:lvl w:ilvl="1" w:tplc="04090019" w:tentative="1">
+      <w:start w:val="1"/>
+      <w:numFmt w:val="lowerLetter"/>
+      <w:lvlText w:val="%2."/>
+      <w:lvlJc w:val="left"/>
+      <w:pPr>
+        <w:ind w:left="1440" w:hanging="360"/>
+      </w:pPr>
+    </w:lvl>
+    <w:lvl w:ilvl="2" w:tplc="0409001B" w:tentative="1">
+      <w:start w:val="1"/>
+      <w:numFmt w:val="lowerRoman"/>
+      <w:lvlText w:val="%3."/>
+      <w:lvlJc w:val="right"/>
+      <w:pPr>
+        <w:ind w:left="2160" w:hanging="180"/>
+      </w:pPr>
+    </w:lvl>
+    <w:lvl w:ilvl="3" w:tplc="0409000F" w:tentative="1">
+      <w:start w:val="1"/>
+      <w:numFmt w:val="decimal"/>
+      <w:lvlText w:val="%4."/>
+      <w:lvlJc w:val="left"/>
+      <w:pPr>
+        <w:ind w:left="2880" w:hanging="360"/>
+      </w:pPr>
+    </w:lvl>
+    <w:lvl w:ilvl="4" w:tplc="04090019" w:tentative="1">
+      <w:start w:val="1"/>
+      <w:numFmt w:val="lowerLetter"/>
+      <w:lvlText w:val="%5."/>
+      <w:lvlJc w:val="left"/>
+      <w:pPr>
+        <w:ind w:left="3600" w:hanging="360"/>
+      </w:pPr>
+    </w:lvl>
+    <w:lvl w:ilvl="5" w:tplc="0409001B" w:tentative="1">
+      <w:start w:val="1"/>
+      <w:numFmt w:val="lowerRoman"/>
+      <w:lvlText w:val="%6."/>
+      <w:lvlJc w:val="right"/>
+      <w:pPr>
+        <w:ind w:left="4320" w:hanging="180"/>
+      </w:pPr>
+    </w:lvl>
+    <w:lvl w:ilvl="6" w:tplc="0409000F" w:tentative="1">
+      <w:start w:val="1"/>
+      <w:numFmt w:val="decimal"/>
+      <w:lvlText w:val="%7."/>
+      <w:lvlJc w:val="left"/>
+      <w:pPr>
+        <w:ind w:left="5040" w:hanging="360"/>
+      </w:pPr>
+    </w:lvl>
+    <w:lvl w:ilvl="7" w:tplc="04090019" w:tentative="1">
+      <w:start w:val="1"/>
+      <w:numFmt w:val="lowerLetter"/>
+      <w:lvlText w:val="%8."/>
+      <w:lvlJc w:val="left"/>
+      <w:pPr>
+        <w:ind w:left="5760" w:hanging="360"/>
+      </w:pPr>
+    </w:lvl>
+    <w:lvl w:ilvl="8" w:tplc="0409001B" w:tentative="1">
+      <w:start w:val="1"/>
+      <w:numFmt w:val="lowerRoman"/>
+      <w:lvlText w:val="%9."/>
+      <w:lvlJc w:val="right"/>
+      <w:pPr>
+        <w:ind w:left="6480" w:hanging="180"/>
+      </w:pPr>
+    </w:lvl>
+  </w:abstractNum>
+  <w:abstractNum w:abstractNumId="5" w15:restartNumberingAfterBreak="0">
     <w:nsid w:val="454F236E"/>
     <w:multiLevelType w:val="multilevel"/>
     <w:tmpl w:val="C91CDA56"/>
@@ -3543,7 +5143,7 @@
       </w:pPr>
     </w:lvl>
   </w:abstractNum>
-  <w:abstractNum w:abstractNumId="2" w15:restartNumberingAfterBreak="0">
+  <w:abstractNum w:abstractNumId="6" w15:restartNumberingAfterBreak="0">
     <w:nsid w:val="51C37686"/>
     <w:multiLevelType w:val="multilevel"/>
     <w:tmpl w:val="7C786532"/>
@@ -3629,7 +5229,96 @@
       </w:pPr>
     </w:lvl>
   </w:abstractNum>
-  <w:abstractNum w:abstractNumId="3" w15:restartNumberingAfterBreak="0">
+  <w:abstractNum w:abstractNumId="7" w15:restartNumberingAfterBreak="0">
+    <w:nsid w:val="5CF14B5B"/>
+    <w:multiLevelType w:val="hybridMultilevel"/>
+    <w:tmpl w:val="E26E32C4"/>
+    <w:lvl w:ilvl="0" w:tplc="04090017">
+      <w:start w:val="1"/>
+      <w:numFmt w:val="lowerLetter"/>
+      <w:lvlText w:val="%1)"/>
+      <w:lvlJc w:val="left"/>
+      <w:pPr>
+        <w:ind w:left="720" w:hanging="360"/>
+      </w:pPr>
+      <w:rPr>
+        <w:rFonts w:hint="default"/>
+      </w:rPr>
+    </w:lvl>
+    <w:lvl w:ilvl="1" w:tplc="04090019" w:tentative="1">
+      <w:start w:val="1"/>
+      <w:numFmt w:val="lowerLetter"/>
+      <w:lvlText w:val="%2."/>
+      <w:lvlJc w:val="left"/>
+      <w:pPr>
+        <w:ind w:left="1440" w:hanging="360"/>
+      </w:pPr>
+    </w:lvl>
+    <w:lvl w:ilvl="2" w:tplc="0409001B" w:tentative="1">
+      <w:start w:val="1"/>
+      <w:numFmt w:val="lowerRoman"/>
+      <w:lvlText w:val="%3."/>
+      <w:lvlJc w:val="right"/>
+      <w:pPr>
+        <w:ind w:left="2160" w:hanging="180"/>
+      </w:pPr>
+    </w:lvl>
+    <w:lvl w:ilvl="3" w:tplc="0409000F" w:tentative="1">
+      <w:start w:val="1"/>
+      <w:numFmt w:val="decimal"/>
+      <w:lvlText w:val="%4."/>
+      <w:lvlJc w:val="left"/>
+      <w:pPr>
+        <w:ind w:left="2880" w:hanging="360"/>
+      </w:pPr>
+    </w:lvl>
+    <w:lvl w:ilvl="4" w:tplc="04090019" w:tentative="1">
+      <w:start w:val="1"/>
+      <w:numFmt w:val="lowerLetter"/>
+      <w:lvlText w:val="%5."/>
+      <w:lvlJc w:val="left"/>
+      <w:pPr>
+        <w:ind w:left="3600" w:hanging="360"/>
+      </w:pPr>
+    </w:lvl>
+    <w:lvl w:ilvl="5" w:tplc="0409001B" w:tentative="1">
+      <w:start w:val="1"/>
+      <w:numFmt w:val="lowerRoman"/>
+      <w:lvlText w:val="%6."/>
+      <w:lvlJc w:val="right"/>
+      <w:pPr>
+        <w:ind w:left="4320" w:hanging="180"/>
+      </w:pPr>
+    </w:lvl>
+    <w:lvl w:ilvl="6" w:tplc="0409000F" w:tentative="1">
+      <w:start w:val="1"/>
+      <w:numFmt w:val="decimal"/>
+      <w:lvlText w:val="%7."/>
+      <w:lvlJc w:val="left"/>
+      <w:pPr>
+        <w:ind w:left="5040" w:hanging="360"/>
+      </w:pPr>
+    </w:lvl>
+    <w:lvl w:ilvl="7" w:tplc="04090019" w:tentative="1">
+      <w:start w:val="1"/>
+      <w:numFmt w:val="lowerLetter"/>
+      <w:lvlText w:val="%8."/>
+      <w:lvlJc w:val="left"/>
+      <w:pPr>
+        <w:ind w:left="5760" w:hanging="360"/>
+      </w:pPr>
+    </w:lvl>
+    <w:lvl w:ilvl="8" w:tplc="0409001B" w:tentative="1">
+      <w:start w:val="1"/>
+      <w:numFmt w:val="lowerRoman"/>
+      <w:lvlText w:val="%9."/>
+      <w:lvlJc w:val="right"/>
+      <w:pPr>
+        <w:ind w:left="6480" w:hanging="180"/>
+      </w:pPr>
+    </w:lvl>
+  </w:abstractNum>
+  <w:abstractNum w:abstractNumId="8" w15:restartNumberingAfterBreak="0">
     <w:nsid w:val="661F7254"/>
     <w:multiLevelType w:val="multilevel"/>
     <w:tmpl w:val="845E75D6"/>
@@ -3715,7 +5404,7 @@
       </w:pPr>
     </w:lvl>
   </w:abstractNum>
-  <w:abstractNum w:abstractNumId="4" w15:restartNumberingAfterBreak="0">
+  <w:abstractNum w:abstractNumId="9" w15:restartNumberingAfterBreak="0">
     <w:nsid w:val="68B47D5C"/>
     <w:multiLevelType w:val="multilevel"/>
     <w:tmpl w:val="27D81466"/>
@@ -3828,7 +5517,96 @@
       </w:rPr>
     </w:lvl>
   </w:abstractNum>
-  <w:abstractNum w:abstractNumId="5" w15:restartNumberingAfterBreak="0">
+  <w:abstractNum w:abstractNumId="10" w15:restartNumberingAfterBreak="0">
+    <w:nsid w:val="6DC20C54"/>
+    <w:multiLevelType w:val="hybridMultilevel"/>
+    <w:tmpl w:val="572228B4"/>
+    <w:lvl w:ilvl="0" w:tplc="04090017">
+      <w:start w:val="1"/>
+      <w:numFmt w:val="lowerLetter"/>
+      <w:lvlText w:val="%1)"/>
+      <w:lvlJc w:val="left"/>
+      <w:pPr>
+        <w:ind w:left="720" w:hanging="360"/>
+      </w:pPr>
+      <w:rPr>
+        <w:rFonts w:hint="default"/>
+      </w:rPr>
+    </w:lvl>
+    <w:lvl w:ilvl="1" w:tplc="04090019" w:tentative="1">
+      <w:start w:val="1"/>
+      <w:numFmt w:val="lowerLetter"/>
+      <w:lvlText w:val="%2."/>
+      <w:lvlJc w:val="left"/>
+      <w:pPr>
+        <w:ind w:left="1440" w:hanging="360"/>
+      </w:pPr>
+    </w:lvl>
+    <w:lvl w:ilvl="2" w:tplc="0409001B" w:tentative="1">
+      <w:start w:val="1"/>
+      <w:numFmt w:val="lowerRoman"/>
+      <w:lvlText w:val="%3."/>
+      <w:lvlJc w:val="right"/>
+      <w:pPr>
+        <w:ind w:left="2160" w:hanging="180"/>
+      </w:pPr>
+    </w:lvl>
+    <w:lvl w:ilvl="3" w:tplc="0409000F" w:tentative="1">
+      <w:start w:val="1"/>
+      <w:numFmt w:val="decimal"/>
+      <w:lvlText w:val="%4."/>
+      <w:lvlJc w:val="left"/>
+      <w:pPr>
+        <w:ind w:left="2880" w:hanging="360"/>
+      </w:pPr>
+    </w:lvl>
+    <w:lvl w:ilvl="4" w:tplc="04090019" w:tentative="1">
+      <w:start w:val="1"/>
+      <w:numFmt w:val="lowerLetter"/>
+      <w:lvlText w:val="%5."/>
+      <w:lvlJc w:val="left"/>
+      <w:pPr>
+        <w:ind w:left="3600" w:hanging="360"/>
+      </w:pPr>
+    </w:lvl>
+    <w:lvl w:ilvl="5" w:tplc="0409001B" w:tentative="1">
+      <w:start w:val="1"/>
+      <w:numFmt w:val="lowerRoman"/>
+      <w:lvlText w:val="%6."/>
+      <w:lvlJc w:val="right"/>
+      <w:pPr>
+        <w:ind w:left="4320" w:hanging="180"/>
+      </w:pPr>
+    </w:lvl>
+    <w:lvl w:ilvl="6" w:tplc="0409000F" w:tentative="1">
+      <w:start w:val="1"/>
+      <w:numFmt w:val="decimal"/>
+      <w:lvlText w:val="%7."/>
+      <w:lvlJc w:val="left"/>
+      <w:pPr>
+        <w:ind w:left="5040" w:hanging="360"/>
+      </w:pPr>
+    </w:lvl>
+    <w:lvl w:ilvl="7" w:tplc="04090019" w:tentative="1">
+      <w:start w:val="1"/>
+      <w:numFmt w:val="lowerLetter"/>
+      <w:lvlText w:val="%8."/>
+      <w:lvlJc w:val="left"/>
+      <w:pPr>
+        <w:ind w:left="5760" w:hanging="360"/>
+      </w:pPr>
+    </w:lvl>
+    <w:lvl w:ilvl="8" w:tplc="0409001B" w:tentative="1">
+      <w:start w:val="1"/>
+      <w:numFmt w:val="lowerRoman"/>
+      <w:lvlText w:val="%9."/>
+      <w:lvlJc w:val="right"/>
+      <w:pPr>
+        <w:ind w:left="6480" w:hanging="180"/>
+      </w:pPr>
+    </w:lvl>
+  </w:abstractNum>
+  <w:abstractNum w:abstractNumId="11" w15:restartNumberingAfterBreak="0">
     <w:nsid w:val="79D40B14"/>
     <w:multiLevelType w:val="multilevel"/>
     <w:tmpl w:val="3EB4DC2E"/>
@@ -3941,7 +5719,7 @@
       </w:rPr>
     </w:lvl>
   </w:abstractNum>
-  <w:abstractNum w:abstractNumId="6" w15:restartNumberingAfterBreak="0">
+  <w:abstractNum w:abstractNumId="12" w15:restartNumberingAfterBreak="0">
     <w:nsid w:val="7B122A95"/>
     <w:multiLevelType w:val="multilevel"/>
     <w:tmpl w:val="C51EBACE"/>
@@ -4054,7 +5832,7 @@
       </w:rPr>
     </w:lvl>
   </w:abstractNum>
-  <w:abstractNum w:abstractNumId="7" w15:restartNumberingAfterBreak="0">
+  <w:abstractNum w:abstractNumId="13" w15:restartNumberingAfterBreak="0">
     <w:nsid w:val="7E4C0428"/>
     <w:multiLevelType w:val="multilevel"/>
     <w:tmpl w:val="49104952"/>
@@ -4141,28 +5919,46 @@
     </w:lvl>
   </w:abstractNum>
   <w:num w:numId="1" w16cid:durableId="1757091427">
+    <w:abstractNumId w:val="12"/>
+  </w:num>
+  <w:num w:numId="2" w16cid:durableId="845946031">
+    <w:abstractNumId w:val="3"/>
+  </w:num>
+  <w:num w:numId="3" w16cid:durableId="1993751382">
+    <w:abstractNumId w:val="8"/>
+  </w:num>
+  <w:num w:numId="4" w16cid:durableId="592857910">
+    <w:abstractNumId w:val="11"/>
+  </w:num>
+  <w:num w:numId="5" w16cid:durableId="1405492989">
     <w:abstractNumId w:val="6"/>
   </w:num>
-  <w:num w:numId="2" w16cid:durableId="845946031">
+  <w:num w:numId="6" w16cid:durableId="1725373485">
+    <w:abstractNumId w:val="13"/>
+  </w:num>
+  <w:num w:numId="7" w16cid:durableId="1387794608">
+    <w:abstractNumId w:val="9"/>
+  </w:num>
+  <w:num w:numId="8" w16cid:durableId="1468164268">
+    <w:abstractNumId w:val="5"/>
+  </w:num>
+  <w:num w:numId="9" w16cid:durableId="2038650631">
+    <w:abstractNumId w:val="2"/>
+  </w:num>
+  <w:num w:numId="10" w16cid:durableId="528223787">
     <w:abstractNumId w:val="0"/>
   </w:num>
-  <w:num w:numId="3" w16cid:durableId="1993751382">
-    <w:abstractNumId w:val="3"/>
-  </w:num>
-  <w:num w:numId="4" w16cid:durableId="592857910">
-    <w:abstractNumId w:val="5"/>
-  </w:num>
-  <w:num w:numId="5" w16cid:durableId="1405492989">
-    <w:abstractNumId w:val="2"/>
-  </w:num>
-  <w:num w:numId="6" w16cid:durableId="1725373485">
+  <w:num w:numId="11" w16cid:durableId="285619649">
     <w:abstractNumId w:val="7"/>
   </w:num>
-  <w:num w:numId="7" w16cid:durableId="1387794608">
+  <w:num w:numId="12" w16cid:durableId="1993413716">
+    <w:abstractNumId w:val="1"/>
+  </w:num>
+  <w:num w:numId="13" w16cid:durableId="966474519">
+    <w:abstractNumId w:val="10"/>
+  </w:num>
+  <w:num w:numId="14" w16cid:durableId="335815681">
     <w:abstractNumId w:val="4"/>
-  </w:num>
-  <w:num w:numId="8" w16cid:durableId="1468164268">
-    <w:abstractNumId w:val="1"/>
   </w:num>
 </w:numbering>
 </file>
@@ -4619,6 +6415,7 @@
     <w:name w:val="heading 3"/>
     <w:basedOn w:val="Normal"/>
     <w:next w:val="Normal"/>
+    <w:link w:val="Heading3Char"/>
     <w:uiPriority w:val="9"/>
     <w:unhideWhenUsed/>
     <w:qFormat/>
@@ -4638,6 +6435,7 @@
     <w:name w:val="heading 4"/>
     <w:basedOn w:val="Normal"/>
     <w:next w:val="Normal"/>
+    <w:link w:val="Heading4Char"/>
     <w:uiPriority w:val="9"/>
     <w:unhideWhenUsed/>
     <w:qFormat/>
@@ -4874,6 +6672,39 @@
       <w:sz w:val="16"/>
       <w:szCs w:val="16"/>
     </w:rPr>
+  </w:style>
+  <w:style w:type="character" w:customStyle="1" w:styleId="Heading3Char">
+    <w:name w:val="Heading 3 Char"/>
+    <w:basedOn w:val="DefaultParagraphFont"/>
+    <w:link w:val="Heading3"/>
+    <w:uiPriority w:val="9"/>
+    <w:rsid w:val="00564B71"/>
+    <w:rPr>
+      <w:rFonts w:ascii="Calibri" w:eastAsia="Calibri" w:hAnsi="Calibri" w:cs="Calibri"/>
+      <w:b/>
+    </w:rPr>
+  </w:style>
+  <w:style w:type="character" w:customStyle="1" w:styleId="Heading4Char">
+    <w:name w:val="Heading 4 Char"/>
+    <w:basedOn w:val="DefaultParagraphFont"/>
+    <w:link w:val="Heading4"/>
+    <w:uiPriority w:val="9"/>
+    <w:rsid w:val="00564B71"/>
+    <w:rPr>
+      <w:b/>
+      <w:i/>
+    </w:rPr>
+  </w:style>
+  <w:style w:type="paragraph" w:styleId="ListParagraph">
+    <w:name w:val="List Paragraph"/>
+    <w:basedOn w:val="Normal"/>
+    <w:uiPriority w:val="34"/>
+    <w:qFormat/>
+    <w:rsid w:val="004E27B8"/>
+    <w:pPr>
+      <w:ind w:left="720"/>
+      <w:contextualSpacing/>
+    </w:pPr>
   </w:style>
 </w:styles>
 </file>

</xml_diff>